<commit_message>
ms3 - updated scrum report
</commit_message>
<xml_diff>
--- a/milestones/ms3/ms3-scrum-report.docx
+++ b/milestones/ms3/ms3-scrum-report.docx
@@ -58,17 +58,31 @@
       </w:r>
     </w:p>
     <w:p>
-      <w:r>
+      <w:pPr>
         <w:rPr>
           <w:b/>
           <w:bCs/>
           <w:sz w:val="28"/>
           <w:szCs w:val="28"/>
         </w:rPr>
-        <w:t>GROUP</w:t>
-      </w:r>
-      <w:r>
-        <w:t>: ____________________________________</w:t>
+      </w:pPr>
+      <w:r>
+        <w:rPr>
+          <w:b/>
+          <w:bCs/>
+          <w:sz w:val="28"/>
+          <w:szCs w:val="28"/>
+        </w:rPr>
+        <w:t xml:space="preserve">GROUP: </w:t>
+      </w:r>
+      <w:r>
+        <w:rPr>
+          <w:b/>
+          <w:bCs/>
+          <w:sz w:val="28"/>
+          <w:szCs w:val="28"/>
+        </w:rPr>
+        <w:t>2</w:t>
       </w:r>
     </w:p>
     <w:p>
@@ -102,7 +116,7 @@
           </w:tcPr>
           <w:p>
             <w:r>
-              <w:t>1.</w:t>
+              <w:t>1. Luca Novello</w:t>
             </w:r>
           </w:p>
         </w:tc>
@@ -112,7 +126,7 @@
           </w:tcPr>
           <w:p>
             <w:r>
-              <w:t>4.</w:t>
+              <w:t>4.Eric Yakimoff</w:t>
             </w:r>
           </w:p>
         </w:tc>
@@ -124,7 +138,13 @@
           </w:tcPr>
           <w:p>
             <w:r>
-              <w:t>2.</w:t>
+              <w:t xml:space="preserve">2. </w:t>
+            </w:r>
+            <w:r>
+              <w:rPr>
+                <w:rStyle w:val="ui-provider"/>
+              </w:rPr>
+              <w:t>Philip Ayomide Tijani</w:t>
             </w:r>
           </w:p>
         </w:tc>
@@ -134,7 +154,7 @@
           </w:tcPr>
           <w:p>
             <w:r>
-              <w:t>5.</w:t>
+              <w:t>5. Tyler Kay</w:t>
             </w:r>
           </w:p>
         </w:tc>
@@ -146,7 +166,13 @@
           </w:tcPr>
           <w:p>
             <w:r>
-              <w:t>3.</w:t>
+              <w:t xml:space="preserve">3. </w:t>
+            </w:r>
+            <w:r>
+              <w:rPr>
+                <w:rStyle w:val="ui-provider"/>
+              </w:rPr>
+              <w:t>Karishma Singh Mahender</w:t>
             </w:r>
           </w:p>
         </w:tc>
@@ -173,15 +199,7 @@
     </w:p>
     <w:p>
       <w:r>
-        <w:t xml:space="preserve">In this milestone you will create issues to design the functions, design </w:t>
-      </w:r>
-      <w:proofErr w:type="gramStart"/>
-      <w:r>
-        <w:t>all of</w:t>
-      </w:r>
-      <w:proofErr w:type="gramEnd"/>
-      <w:r>
-        <w:t xml:space="preserve"> the functions you need to complete the project and store the specifications in the repository. As soon as the specifications start to be produced, you can start to design the blackbox tests (what they test, how to perform them and test data). Once tests are written, they can be implemented and added to the repository and any team members not otherwise busy can start to implement the functions. You will also build a function-test matrix that shows the blackbox tests for each function. This will be maintained through the testing cycle as new tests are added.</w:t>
+        <w:t>In this milestone you will create issues to design the functions, design all of the functions you need to complete the project and store the specifications in the repository. As soon as the specifications start to be produced, you can start to design the blackbox tests (what they test, how to perform them and test data). Once tests are written, they can be implemented and added to the repository and any team members not otherwise busy can start to implement the functions. You will also build a function-test matrix that shows the blackbox tests for each function. This will be maintained through the testing cycle as new tests are added.</w:t>
       </w:r>
     </w:p>
     <w:p/>
@@ -1296,15 +1314,7 @@
     </w:p>
     <w:p>
       <w:r>
-        <w:t xml:space="preserve">Here you can list </w:t>
-      </w:r>
-      <w:proofErr w:type="gramStart"/>
-      <w:r>
-        <w:t>all of</w:t>
-      </w:r>
-      <w:proofErr w:type="gramEnd"/>
-      <w:r>
-        <w:t xml:space="preserve"> the tasks completed in the last week along with any tasks which could not be completed with a reason why they could not be completed.</w:t>
+        <w:t>Here you can list all of the tasks completed in the last week along with any tasks which could not be completed with a reason why they could not be completed.</w:t>
       </w:r>
     </w:p>
     <w:tbl>
@@ -1409,6 +1419,13 @@
                 <w:szCs w:val="28"/>
               </w:rPr>
             </w:pPr>
+            <w:r>
+              <w:rPr>
+                <w:sz w:val="24"/>
+                <w:szCs w:val="24"/>
+              </w:rPr>
+              <w:t>Eric</w:t>
+            </w:r>
           </w:p>
         </w:tc>
         <w:tc>
@@ -1424,6 +1441,20 @@
                 <w:szCs w:val="28"/>
               </w:rPr>
             </w:pPr>
+            <w:r>
+              <w:rPr>
+                <w:sz w:val="24"/>
+                <w:szCs w:val="24"/>
+              </w:rPr>
+              <w:t xml:space="preserve">Additional functions, Test Code, </w:t>
+            </w:r>
+            <w:r>
+              <w:rPr>
+                <w:sz w:val="24"/>
+                <w:szCs w:val="24"/>
+              </w:rPr>
+              <w:t>Scrum report, Data structures</w:t>
+            </w:r>
           </w:p>
         </w:tc>
         <w:tc>
@@ -1439,6 +1470,13 @@
                 <w:szCs w:val="28"/>
               </w:rPr>
             </w:pPr>
+            <w:r>
+              <w:rPr>
+                <w:sz w:val="24"/>
+                <w:szCs w:val="24"/>
+              </w:rPr>
+              <w:t>n/a</w:t>
+            </w:r>
           </w:p>
         </w:tc>
       </w:tr>
@@ -1456,6 +1494,13 @@
                 <w:szCs w:val="28"/>
               </w:rPr>
             </w:pPr>
+            <w:r>
+              <w:rPr>
+                <w:sz w:val="24"/>
+                <w:szCs w:val="24"/>
+              </w:rPr>
+              <w:t>Luca</w:t>
+            </w:r>
           </w:p>
         </w:tc>
         <w:tc>
@@ -1471,6 +1516,27 @@
                 <w:szCs w:val="28"/>
               </w:rPr>
             </w:pPr>
+            <w:r>
+              <w:rPr>
+                <w:sz w:val="24"/>
+                <w:szCs w:val="24"/>
+              </w:rPr>
+              <w:t>Additional functions</w:t>
+            </w:r>
+            <w:r>
+              <w:rPr>
+                <w:sz w:val="24"/>
+                <w:szCs w:val="24"/>
+              </w:rPr>
+              <w:t xml:space="preserve">, </w:t>
+            </w:r>
+            <w:r>
+              <w:rPr>
+                <w:sz w:val="24"/>
+                <w:szCs w:val="24"/>
+              </w:rPr>
+              <w:t>Scrum report, Data structures</w:t>
+            </w:r>
           </w:p>
         </w:tc>
         <w:tc>
@@ -1486,6 +1552,13 @@
                 <w:szCs w:val="28"/>
               </w:rPr>
             </w:pPr>
+            <w:r>
+              <w:rPr>
+                <w:sz w:val="24"/>
+                <w:szCs w:val="24"/>
+              </w:rPr>
+              <w:t>n/a</w:t>
+            </w:r>
           </w:p>
         </w:tc>
       </w:tr>
@@ -1503,6 +1576,13 @@
                 <w:szCs w:val="28"/>
               </w:rPr>
             </w:pPr>
+            <w:r>
+              <w:rPr>
+                <w:sz w:val="24"/>
+                <w:szCs w:val="24"/>
+              </w:rPr>
+              <w:t>Karishma</w:t>
+            </w:r>
           </w:p>
         </w:tc>
         <w:tc>
@@ -1518,6 +1598,20 @@
                 <w:szCs w:val="28"/>
               </w:rPr>
             </w:pPr>
+            <w:r>
+              <w:rPr>
+                <w:sz w:val="24"/>
+                <w:szCs w:val="24"/>
+              </w:rPr>
+              <w:t xml:space="preserve">Analyze problem, </w:t>
+            </w:r>
+            <w:r>
+              <w:rPr>
+                <w:sz w:val="24"/>
+                <w:szCs w:val="24"/>
+              </w:rPr>
+              <w:t>Test-plan document</w:t>
+            </w:r>
           </w:p>
         </w:tc>
         <w:tc>
@@ -1533,6 +1627,13 @@
                 <w:szCs w:val="28"/>
               </w:rPr>
             </w:pPr>
+            <w:r>
+              <w:rPr>
+                <w:sz w:val="24"/>
+                <w:szCs w:val="24"/>
+              </w:rPr>
+              <w:t>n/a</w:t>
+            </w:r>
           </w:p>
         </w:tc>
       </w:tr>
@@ -1550,6 +1651,13 @@
                 <w:szCs w:val="28"/>
               </w:rPr>
             </w:pPr>
+            <w:r>
+              <w:rPr>
+                <w:sz w:val="24"/>
+                <w:szCs w:val="24"/>
+              </w:rPr>
+              <w:t>Phillip</w:t>
+            </w:r>
           </w:p>
         </w:tc>
         <w:tc>
@@ -1565,6 +1673,35 @@
                 <w:szCs w:val="28"/>
               </w:rPr>
             </w:pPr>
+            <w:r>
+              <w:t>r</w:t>
+            </w:r>
+            <w:r>
+              <w:t>equirements</w:t>
+            </w:r>
+            <w:r>
+              <w:t xml:space="preserve"> t</w:t>
+            </w:r>
+            <w:r>
+              <w:t>raceability</w:t>
+            </w:r>
+            <w:r>
+              <w:t xml:space="preserve"> matrix</w:t>
+            </w:r>
+            <w:r>
+              <w:rPr>
+                <w:sz w:val="24"/>
+                <w:szCs w:val="24"/>
+              </w:rPr>
+              <w:t xml:space="preserve">, </w:t>
+            </w:r>
+            <w:r>
+              <w:rPr>
+                <w:sz w:val="24"/>
+                <w:szCs w:val="24"/>
+              </w:rPr>
+              <w:t>Scrum report</w:t>
+            </w:r>
           </w:p>
         </w:tc>
         <w:tc>
@@ -1580,6 +1717,13 @@
                 <w:szCs w:val="28"/>
               </w:rPr>
             </w:pPr>
+            <w:r>
+              <w:rPr>
+                <w:sz w:val="24"/>
+                <w:szCs w:val="24"/>
+              </w:rPr>
+              <w:t>n/a</w:t>
+            </w:r>
           </w:p>
         </w:tc>
       </w:tr>
@@ -1597,6 +1741,13 @@
                 <w:szCs w:val="28"/>
               </w:rPr>
             </w:pPr>
+            <w:r>
+              <w:rPr>
+                <w:sz w:val="24"/>
+                <w:szCs w:val="24"/>
+              </w:rPr>
+              <w:t>Tyler</w:t>
+            </w:r>
           </w:p>
         </w:tc>
         <w:tc>
@@ -1612,6 +1763,20 @@
                 <w:szCs w:val="28"/>
               </w:rPr>
             </w:pPr>
+            <w:r>
+              <w:rPr>
+                <w:sz w:val="24"/>
+                <w:szCs w:val="24"/>
+              </w:rPr>
+              <w:t xml:space="preserve">Github setup, </w:t>
+            </w:r>
+            <w:r>
+              <w:rPr>
+                <w:sz w:val="24"/>
+                <w:szCs w:val="24"/>
+              </w:rPr>
+              <w:t>Scrum report</w:t>
+            </w:r>
           </w:p>
         </w:tc>
         <w:tc>
@@ -1627,6 +1792,13 @@
                 <w:szCs w:val="28"/>
               </w:rPr>
             </w:pPr>
+            <w:r>
+              <w:rPr>
+                <w:sz w:val="24"/>
+                <w:szCs w:val="24"/>
+              </w:rPr>
+              <w:t>Github setup</w:t>
+            </w:r>
           </w:p>
         </w:tc>
       </w:tr>
@@ -1805,6 +1977,13 @@
                 <w:szCs w:val="28"/>
               </w:rPr>
             </w:pPr>
+            <w:r>
+              <w:rPr>
+                <w:sz w:val="24"/>
+                <w:szCs w:val="24"/>
+              </w:rPr>
+              <w:t>Github setup</w:t>
+            </w:r>
           </w:p>
         </w:tc>
       </w:tr>
@@ -1846,6 +2025,13 @@
                 <w:szCs w:val="28"/>
               </w:rPr>
             </w:pPr>
+            <w:r>
+              <w:rPr>
+                <w:sz w:val="24"/>
+                <w:szCs w:val="24"/>
+              </w:rPr>
+              <w:t>Personal schedule conflicts and VPN problems</w:t>
+            </w:r>
           </w:p>
         </w:tc>
       </w:tr>
@@ -1887,6 +2073,20 @@
                 <w:szCs w:val="28"/>
               </w:rPr>
             </w:pPr>
+            <w:r>
+              <w:rPr>
+                <w:sz w:val="24"/>
+                <w:szCs w:val="24"/>
+              </w:rPr>
+              <w:t xml:space="preserve">Unable to submit screenshot of </w:t>
+            </w:r>
+            <w:r>
+              <w:rPr>
+                <w:sz w:val="24"/>
+                <w:szCs w:val="24"/>
+              </w:rPr>
+              <w:t>Github</w:t>
+            </w:r>
           </w:p>
         </w:tc>
       </w:tr>
@@ -1928,6 +2128,13 @@
                 <w:szCs w:val="28"/>
               </w:rPr>
             </w:pPr>
+            <w:r>
+              <w:rPr>
+                <w:sz w:val="24"/>
+                <w:szCs w:val="24"/>
+              </w:rPr>
+              <w:t>Will be reviewing in class to set up on school computers</w:t>
+            </w:r>
           </w:p>
         </w:tc>
       </w:tr>
@@ -1968,170 +2175,6 @@
           </w:p>
         </w:tc>
       </w:tr>
-      <w:tr>
-        <w:tc>
-          <w:tcPr>
-            <w:tcW w:w="3235" w:type="dxa"/>
-          </w:tcPr>
-          <w:p>
-            <w:pPr>
-              <w:rPr>
-                <w:b/>
-                <w:bCs/>
-                <w:sz w:val="28"/>
-                <w:szCs w:val="28"/>
-              </w:rPr>
-            </w:pPr>
-            <w:r>
-              <w:rPr>
-                <w:b/>
-                <w:bCs/>
-                <w:sz w:val="28"/>
-                <w:szCs w:val="28"/>
-              </w:rPr>
-              <w:t>Delayed or Blocked Task</w:t>
-            </w:r>
-          </w:p>
-        </w:tc>
-        <w:tc>
-          <w:tcPr>
-            <w:tcW w:w="6115" w:type="dxa"/>
-          </w:tcPr>
-          <w:p>
-            <w:pPr>
-              <w:rPr>
-                <w:b/>
-                <w:bCs/>
-                <w:sz w:val="28"/>
-                <w:szCs w:val="28"/>
-              </w:rPr>
-            </w:pPr>
-          </w:p>
-        </w:tc>
-      </w:tr>
-      <w:tr>
-        <w:tc>
-          <w:tcPr>
-            <w:tcW w:w="3235" w:type="dxa"/>
-          </w:tcPr>
-          <w:p>
-            <w:pPr>
-              <w:rPr>
-                <w:b/>
-                <w:bCs/>
-                <w:sz w:val="28"/>
-                <w:szCs w:val="28"/>
-              </w:rPr>
-            </w:pPr>
-            <w:r>
-              <w:rPr>
-                <w:b/>
-                <w:bCs/>
-                <w:sz w:val="28"/>
-                <w:szCs w:val="28"/>
-              </w:rPr>
-              <w:t>Reason for delay or block</w:t>
-            </w:r>
-          </w:p>
-        </w:tc>
-        <w:tc>
-          <w:tcPr>
-            <w:tcW w:w="6115" w:type="dxa"/>
-          </w:tcPr>
-          <w:p>
-            <w:pPr>
-              <w:rPr>
-                <w:b/>
-                <w:bCs/>
-                <w:sz w:val="28"/>
-                <w:szCs w:val="28"/>
-              </w:rPr>
-            </w:pPr>
-          </w:p>
-        </w:tc>
-      </w:tr>
-      <w:tr>
-        <w:tc>
-          <w:tcPr>
-            <w:tcW w:w="3235" w:type="dxa"/>
-          </w:tcPr>
-          <w:p>
-            <w:pPr>
-              <w:rPr>
-                <w:b/>
-                <w:bCs/>
-                <w:sz w:val="28"/>
-                <w:szCs w:val="28"/>
-              </w:rPr>
-            </w:pPr>
-            <w:r>
-              <w:rPr>
-                <w:b/>
-                <w:bCs/>
-                <w:sz w:val="28"/>
-                <w:szCs w:val="28"/>
-              </w:rPr>
-              <w:t>Impact on Project</w:t>
-            </w:r>
-          </w:p>
-        </w:tc>
-        <w:tc>
-          <w:tcPr>
-            <w:tcW w:w="6115" w:type="dxa"/>
-          </w:tcPr>
-          <w:p>
-            <w:pPr>
-              <w:rPr>
-                <w:b/>
-                <w:bCs/>
-                <w:sz w:val="28"/>
-                <w:szCs w:val="28"/>
-              </w:rPr>
-            </w:pPr>
-          </w:p>
-        </w:tc>
-      </w:tr>
-      <w:tr>
-        <w:tc>
-          <w:tcPr>
-            <w:tcW w:w="3235" w:type="dxa"/>
-          </w:tcPr>
-          <w:p>
-            <w:pPr>
-              <w:rPr>
-                <w:b/>
-                <w:bCs/>
-                <w:sz w:val="28"/>
-                <w:szCs w:val="28"/>
-              </w:rPr>
-            </w:pPr>
-            <w:r>
-              <w:rPr>
-                <w:b/>
-                <w:bCs/>
-                <w:sz w:val="28"/>
-                <w:szCs w:val="28"/>
-              </w:rPr>
-              <w:t>Solution or work-around</w:t>
-            </w:r>
-          </w:p>
-        </w:tc>
-        <w:tc>
-          <w:tcPr>
-            <w:tcW w:w="6115" w:type="dxa"/>
-          </w:tcPr>
-          <w:p>
-            <w:pPr>
-              <w:rPr>
-                <w:b/>
-                <w:bCs/>
-                <w:sz w:val="28"/>
-                <w:szCs w:val="28"/>
-              </w:rPr>
-            </w:pPr>
-          </w:p>
-        </w:tc>
-      </w:tr>
     </w:tbl>
     <w:p>
       <w:pPr>
@@ -2142,6 +2185,25 @@
           <w:szCs w:val="28"/>
         </w:rPr>
       </w:pPr>
+    </w:p>
+    <w:p>
+      <w:pPr>
+        <w:rPr>
+          <w:b/>
+          <w:bCs/>
+          <w:sz w:val="28"/>
+          <w:szCs w:val="28"/>
+        </w:rPr>
+      </w:pPr>
+      <w:r>
+        <w:rPr>
+          <w:b/>
+          <w:bCs/>
+          <w:sz w:val="28"/>
+          <w:szCs w:val="28"/>
+        </w:rPr>
+        <w:br w:type="page"/>
+      </w:r>
     </w:p>
     <w:p>
       <w:pPr>
@@ -2268,6 +2330,13 @@
                 <w:szCs w:val="28"/>
               </w:rPr>
             </w:pPr>
+            <w:r>
+              <w:rPr>
+                <w:b w:val="0"/>
+                <w:bCs w:val="0"/>
+              </w:rPr>
+              <w:t>Dividing Work</w:t>
+            </w:r>
           </w:p>
         </w:tc>
         <w:tc>
@@ -2284,6 +2353,12 @@
                 <w:szCs w:val="28"/>
               </w:rPr>
             </w:pPr>
+            <w:r>
+              <w:t>Discussed the tasks that needed to be completed</w:t>
+            </w:r>
+            <w:r>
+              <w:t xml:space="preserve"> and divided work tasks</w:t>
+            </w:r>
           </w:p>
         </w:tc>
         <w:tc>
@@ -2300,6 +2375,9 @@
                 <w:szCs w:val="28"/>
               </w:rPr>
             </w:pPr>
+            <w:r>
+              <w:t>Updated Jira tasks. Scrum report tasks</w:t>
+            </w:r>
           </w:p>
         </w:tc>
       </w:tr>
@@ -2318,6 +2396,13 @@
                 <w:szCs w:val="28"/>
               </w:rPr>
             </w:pPr>
+            <w:r>
+              <w:rPr>
+                <w:b w:val="0"/>
+                <w:bCs w:val="0"/>
+              </w:rPr>
+              <w:t>Additional functions</w:t>
+            </w:r>
           </w:p>
         </w:tc>
         <w:tc>
@@ -2334,6 +2419,9 @@
                 <w:szCs w:val="28"/>
               </w:rPr>
             </w:pPr>
+            <w:r>
+              <w:t xml:space="preserve">Which functions would be useful </w:t>
+            </w:r>
           </w:p>
         </w:tc>
         <w:tc>
@@ -2350,6 +2438,9 @@
                 <w:szCs w:val="28"/>
               </w:rPr>
             </w:pPr>
+            <w:r>
+              <w:t>Additional function header added to repo</w:t>
+            </w:r>
           </w:p>
         </w:tc>
       </w:tr>
@@ -2371,6 +2462,13 @@
                 <w:szCs w:val="28"/>
               </w:rPr>
             </w:pPr>
+            <w:r>
+              <w:rPr>
+                <w:b w:val="0"/>
+                <w:bCs w:val="0"/>
+              </w:rPr>
+              <w:t>Test plan</w:t>
+            </w:r>
           </w:p>
         </w:tc>
         <w:tc>
@@ -2387,6 +2485,12 @@
                 <w:szCs w:val="28"/>
               </w:rPr>
             </w:pPr>
+            <w:r>
+              <w:t>Update test plan</w:t>
+            </w:r>
+            <w:r>
+              <w:t xml:space="preserve"> </w:t>
+            </w:r>
           </w:p>
         </w:tc>
         <w:tc>
@@ -2403,6 +2507,9 @@
                 <w:szCs w:val="28"/>
               </w:rPr>
             </w:pPr>
+            <w:r>
+              <w:t>Test plan updated</w:t>
+            </w:r>
           </w:p>
         </w:tc>
       </w:tr>
@@ -2421,6 +2528,13 @@
                 <w:szCs w:val="28"/>
               </w:rPr>
             </w:pPr>
+            <w:r>
+              <w:rPr>
+                <w:b w:val="0"/>
+                <w:bCs w:val="0"/>
+              </w:rPr>
+              <w:t>Update data.h</w:t>
+            </w:r>
           </w:p>
         </w:tc>
         <w:tc>
@@ -2437,6 +2551,9 @@
                 <w:szCs w:val="28"/>
               </w:rPr>
             </w:pPr>
+            <w:r>
+              <w:t>Add additional structures</w:t>
+            </w:r>
           </w:p>
         </w:tc>
         <w:tc>
@@ -2453,6 +2570,9 @@
                 <w:szCs w:val="28"/>
               </w:rPr>
             </w:pPr>
+            <w:r>
+              <w:t>Data.h updated</w:t>
+            </w:r>
           </w:p>
         </w:tc>
       </w:tr>
@@ -2474,109 +2594,20 @@
                 <w:szCs w:val="28"/>
               </w:rPr>
             </w:pPr>
-          </w:p>
-        </w:tc>
-        <w:tc>
-          <w:tcPr>
-            <w:tcW w:w="4320" w:type="dxa"/>
-          </w:tcPr>
-          <w:p>
-            <w:pPr>
-              <w:cnfStyle w:val="000000100000" w:firstRow="0" w:lastRow="0" w:firstColumn="0" w:lastColumn="0" w:oddVBand="0" w:evenVBand="0" w:oddHBand="1" w:evenHBand="0" w:firstRowFirstColumn="0" w:firstRowLastColumn="0" w:lastRowFirstColumn="0" w:lastRowLastColumn="0"/>
-              <w:rPr>
-                <w:b/>
-                <w:bCs/>
-                <w:sz w:val="28"/>
-                <w:szCs w:val="28"/>
-              </w:rPr>
-            </w:pPr>
-          </w:p>
-        </w:tc>
-        <w:tc>
-          <w:tcPr>
-            <w:tcW w:w="2785" w:type="dxa"/>
-          </w:tcPr>
-          <w:p>
-            <w:pPr>
-              <w:cnfStyle w:val="000000100000" w:firstRow="0" w:lastRow="0" w:firstColumn="0" w:lastColumn="0" w:oddVBand="0" w:evenVBand="0" w:oddHBand="1" w:evenHBand="0" w:firstRowFirstColumn="0" w:firstRowLastColumn="0" w:lastRowFirstColumn="0" w:lastRowLastColumn="0"/>
-              <w:rPr>
-                <w:b/>
-                <w:bCs/>
-                <w:sz w:val="28"/>
-                <w:szCs w:val="28"/>
-              </w:rPr>
-            </w:pPr>
-          </w:p>
-        </w:tc>
-      </w:tr>
-      <w:tr>
-        <w:tc>
-          <w:tcPr>
-            <w:cnfStyle w:val="001000000000" w:firstRow="0" w:lastRow="0" w:firstColumn="1" w:lastColumn="0" w:oddVBand="0" w:evenVBand="0" w:oddHBand="0" w:evenHBand="0" w:firstRowFirstColumn="0" w:firstRowLastColumn="0" w:lastRowFirstColumn="0" w:lastRowLastColumn="0"/>
-            <w:tcW w:w="2245" w:type="dxa"/>
-          </w:tcPr>
-          <w:p>
-            <w:pPr>
+            <w:r>
               <w:rPr>
                 <w:b w:val="0"/>
                 <w:bCs w:val="0"/>
-                <w:sz w:val="28"/>
-                <w:szCs w:val="28"/>
-              </w:rPr>
-            </w:pPr>
-          </w:p>
-        </w:tc>
-        <w:tc>
-          <w:tcPr>
-            <w:tcW w:w="4320" w:type="dxa"/>
-          </w:tcPr>
-          <w:p>
-            <w:pPr>
-              <w:cnfStyle w:val="000000000000" w:firstRow="0" w:lastRow="0" w:firstColumn="0" w:lastColumn="0" w:oddVBand="0" w:evenVBand="0" w:oddHBand="0" w:evenHBand="0" w:firstRowFirstColumn="0" w:firstRowLastColumn="0" w:lastRowFirstColumn="0" w:lastRowLastColumn="0"/>
-              <w:rPr>
-                <w:b/>
-                <w:bCs/>
-                <w:sz w:val="28"/>
-                <w:szCs w:val="28"/>
-              </w:rPr>
-            </w:pPr>
-          </w:p>
-        </w:tc>
-        <w:tc>
-          <w:tcPr>
-            <w:tcW w:w="2785" w:type="dxa"/>
-          </w:tcPr>
-          <w:p>
-            <w:pPr>
-              <w:cnfStyle w:val="000000000000" w:firstRow="0" w:lastRow="0" w:firstColumn="0" w:lastColumn="0" w:oddVBand="0" w:evenVBand="0" w:oddHBand="0" w:evenHBand="0" w:firstRowFirstColumn="0" w:firstRowLastColumn="0" w:lastRowFirstColumn="0" w:lastRowLastColumn="0"/>
-              <w:rPr>
-                <w:b/>
-                <w:bCs/>
-                <w:sz w:val="28"/>
-                <w:szCs w:val="28"/>
-              </w:rPr>
-            </w:pPr>
-          </w:p>
-        </w:tc>
-      </w:tr>
-      <w:tr>
-        <w:trPr>
-          <w:cnfStyle w:val="000000100000" w:firstRow="0" w:lastRow="0" w:firstColumn="0" w:lastColumn="0" w:oddVBand="0" w:evenVBand="0" w:oddHBand="1" w:evenHBand="0" w:firstRowFirstColumn="0" w:firstRowLastColumn="0" w:lastRowFirstColumn="0" w:lastRowLastColumn="0"/>
-        </w:trPr>
-        <w:tc>
-          <w:tcPr>
-            <w:cnfStyle w:val="001000000000" w:firstRow="0" w:lastRow="0" w:firstColumn="1" w:lastColumn="0" w:oddVBand="0" w:evenVBand="0" w:oddHBand="0" w:evenHBand="0" w:firstRowFirstColumn="0" w:firstRowLastColumn="0" w:lastRowFirstColumn="0" w:lastRowLastColumn="0"/>
-            <w:tcW w:w="2245" w:type="dxa"/>
-          </w:tcPr>
-          <w:p>
-            <w:pPr>
+              </w:rPr>
+              <w:t xml:space="preserve">Test </w:t>
+            </w:r>
+            <w:r>
               <w:rPr>
                 <w:b w:val="0"/>
                 <w:bCs w:val="0"/>
-                <w:sz w:val="28"/>
-                <w:szCs w:val="28"/>
-              </w:rPr>
-            </w:pPr>
+              </w:rPr>
+              <w:t>documents</w:t>
+            </w:r>
           </w:p>
         </w:tc>
         <w:tc>
@@ -2593,6 +2624,15 @@
                 <w:szCs w:val="28"/>
               </w:rPr>
             </w:pPr>
+            <w:r>
+              <w:t xml:space="preserve">How to go about creating </w:t>
+            </w:r>
+            <w:r>
+              <w:t>blackbox tests</w:t>
+            </w:r>
+            <w:r>
+              <w:t xml:space="preserve"> </w:t>
+            </w:r>
           </w:p>
         </w:tc>
         <w:tc>
@@ -2609,12 +2649,34 @@
                 <w:szCs w:val="28"/>
               </w:rPr>
             </w:pPr>
+            <w:r>
+              <w:t xml:space="preserve">Test documents &amp; </w:t>
+            </w:r>
+            <w:r>
+              <w:t>r</w:t>
+            </w:r>
+            <w:r>
+              <w:t>equirements</w:t>
+            </w:r>
+            <w:r>
+              <w:t xml:space="preserve"> t</w:t>
+            </w:r>
+            <w:r>
+              <w:t>raceability</w:t>
+            </w:r>
+            <w:r>
+              <w:t xml:space="preserve"> matrix</w:t>
+            </w:r>
+            <w:r>
+              <w:t xml:space="preserve"> added</w:t>
+            </w:r>
           </w:p>
         </w:tc>
       </w:tr>
     </w:tbl>
     <w:p>
       <w:pPr>
+        <w:spacing w:after="0"/>
         <w:rPr>
           <w:b/>
           <w:bCs/>
@@ -2718,7 +2780,11 @@
             <w:cnfStyle w:val="001000000000" w:firstRow="0" w:lastRow="0" w:firstColumn="1" w:lastColumn="0" w:oddVBand="0" w:evenVBand="0" w:oddHBand="0" w:evenHBand="0" w:firstRowFirstColumn="0" w:firstRowLastColumn="0" w:lastRowFirstColumn="0" w:lastRowLastColumn="0"/>
             <w:tcW w:w="2875" w:type="dxa"/>
           </w:tcPr>
-          <w:p/>
+          <w:p>
+            <w:r>
+              <w:t>Task distribution</w:t>
+            </w:r>
+          </w:p>
         </w:tc>
         <w:tc>
           <w:tcPr>
@@ -2728,6 +2794,9 @@
             <w:pPr>
               <w:cnfStyle w:val="000000100000" w:firstRow="0" w:lastRow="0" w:firstColumn="0" w:lastColumn="0" w:oddVBand="0" w:evenVBand="0" w:oddHBand="1" w:evenHBand="0" w:firstRowFirstColumn="0" w:firstRowLastColumn="0" w:lastRowFirstColumn="0" w:lastRowLastColumn="0"/>
             </w:pPr>
+            <w:r>
+              <w:t>Tasks were dispersed based on comfort with the skillsets needed as well as an emphasis on splitting the work equally.</w:t>
+            </w:r>
           </w:p>
         </w:tc>
       </w:tr>
@@ -2737,7 +2806,17 @@
             <w:cnfStyle w:val="001000000000" w:firstRow="0" w:lastRow="0" w:firstColumn="1" w:lastColumn="0" w:oddVBand="0" w:evenVBand="0" w:oddHBand="0" w:evenHBand="0" w:firstRowFirstColumn="0" w:firstRowLastColumn="0" w:lastRowFirstColumn="0" w:lastRowLastColumn="0"/>
             <w:tcW w:w="2875" w:type="dxa"/>
           </w:tcPr>
-          <w:p/>
+          <w:p>
+            <w:r>
+              <w:t>Additional functions</w:t>
+            </w:r>
+            <w:r>
+              <w:t xml:space="preserve"> </w:t>
+            </w:r>
+            <w:r>
+              <w:t>creation</w:t>
+            </w:r>
+          </w:p>
         </w:tc>
         <w:tc>
           <w:tcPr>
@@ -2747,6 +2826,12 @@
             <w:pPr>
               <w:cnfStyle w:val="000000000000" w:firstRow="0" w:lastRow="0" w:firstColumn="0" w:lastColumn="0" w:oddVBand="0" w:evenVBand="0" w:oddHBand="0" w:evenHBand="0" w:firstRowFirstColumn="0" w:firstRowLastColumn="0" w:lastRowFirstColumn="0" w:lastRowLastColumn="0"/>
             </w:pPr>
+            <w:r>
+              <w:t xml:space="preserve">Problem was </w:t>
+            </w:r>
+            <w:r>
+              <w:t>reviewed to determine additional functions needed.</w:t>
+            </w:r>
           </w:p>
         </w:tc>
       </w:tr>
@@ -2759,7 +2844,11 @@
             <w:cnfStyle w:val="001000000000" w:firstRow="0" w:lastRow="0" w:firstColumn="1" w:lastColumn="0" w:oddVBand="0" w:evenVBand="0" w:oddHBand="0" w:evenHBand="0" w:firstRowFirstColumn="0" w:firstRowLastColumn="0" w:lastRowFirstColumn="0" w:lastRowLastColumn="0"/>
             <w:tcW w:w="2875" w:type="dxa"/>
           </w:tcPr>
-          <w:p/>
+          <w:p>
+            <w:r>
+              <w:t>Testing approach</w:t>
+            </w:r>
+          </w:p>
         </w:tc>
         <w:tc>
           <w:tcPr>
@@ -2769,88 +2858,27 @@
             <w:pPr>
               <w:cnfStyle w:val="000000100000" w:firstRow="0" w:lastRow="0" w:firstColumn="0" w:lastColumn="0" w:oddVBand="0" w:evenVBand="0" w:oddHBand="1" w:evenHBand="0" w:firstRowFirstColumn="0" w:firstRowLastColumn="0" w:lastRowFirstColumn="0" w:lastRowLastColumn="0"/>
             </w:pPr>
-          </w:p>
-        </w:tc>
-      </w:tr>
-      <w:tr>
-        <w:tc>
-          <w:tcPr>
-            <w:cnfStyle w:val="001000000000" w:firstRow="0" w:lastRow="0" w:firstColumn="1" w:lastColumn="0" w:oddVBand="0" w:evenVBand="0" w:oddHBand="0" w:evenHBand="0" w:firstRowFirstColumn="0" w:firstRowLastColumn="0" w:lastRowFirstColumn="0" w:lastRowLastColumn="0"/>
-            <w:tcW w:w="2875" w:type="dxa"/>
-          </w:tcPr>
-          <w:p/>
-        </w:tc>
-        <w:tc>
-          <w:tcPr>
-            <w:tcW w:w="6475" w:type="dxa"/>
-          </w:tcPr>
-          <w:p>
-            <w:pPr>
-              <w:cnfStyle w:val="000000000000" w:firstRow="0" w:lastRow="0" w:firstColumn="0" w:lastColumn="0" w:oddVBand="0" w:evenVBand="0" w:oddHBand="0" w:evenHBand="0" w:firstRowFirstColumn="0" w:firstRowLastColumn="0" w:lastRowFirstColumn="0" w:lastRowLastColumn="0"/>
-            </w:pPr>
-          </w:p>
-        </w:tc>
-      </w:tr>
-      <w:tr>
-        <w:trPr>
-          <w:cnfStyle w:val="000000100000" w:firstRow="0" w:lastRow="0" w:firstColumn="0" w:lastColumn="0" w:oddVBand="0" w:evenVBand="0" w:oddHBand="1" w:evenHBand="0" w:firstRowFirstColumn="0" w:firstRowLastColumn="0" w:lastRowFirstColumn="0" w:lastRowLastColumn="0"/>
-        </w:trPr>
-        <w:tc>
-          <w:tcPr>
-            <w:cnfStyle w:val="001000000000" w:firstRow="0" w:lastRow="0" w:firstColumn="1" w:lastColumn="0" w:oddVBand="0" w:evenVBand="0" w:oddHBand="0" w:evenHBand="0" w:firstRowFirstColumn="0" w:firstRowLastColumn="0" w:lastRowFirstColumn="0" w:lastRowLastColumn="0"/>
-            <w:tcW w:w="2875" w:type="dxa"/>
-          </w:tcPr>
-          <w:p/>
-        </w:tc>
-        <w:tc>
-          <w:tcPr>
-            <w:tcW w:w="6475" w:type="dxa"/>
-          </w:tcPr>
-          <w:p>
-            <w:pPr>
-              <w:cnfStyle w:val="000000100000" w:firstRow="0" w:lastRow="0" w:firstColumn="0" w:lastColumn="0" w:oddVBand="0" w:evenVBand="0" w:oddHBand="1" w:evenHBand="0" w:firstRowFirstColumn="0" w:firstRowLastColumn="0" w:lastRowFirstColumn="0" w:lastRowLastColumn="0"/>
-            </w:pPr>
-          </w:p>
-        </w:tc>
-      </w:tr>
-      <w:tr>
-        <w:tc>
-          <w:tcPr>
-            <w:cnfStyle w:val="001000000000" w:firstRow="0" w:lastRow="0" w:firstColumn="1" w:lastColumn="0" w:oddVBand="0" w:evenVBand="0" w:oddHBand="0" w:evenHBand="0" w:firstRowFirstColumn="0" w:firstRowLastColumn="0" w:lastRowFirstColumn="0" w:lastRowLastColumn="0"/>
-            <w:tcW w:w="2875" w:type="dxa"/>
-          </w:tcPr>
-          <w:p/>
-        </w:tc>
-        <w:tc>
-          <w:tcPr>
-            <w:tcW w:w="6475" w:type="dxa"/>
-          </w:tcPr>
-          <w:p>
-            <w:pPr>
-              <w:cnfStyle w:val="000000000000" w:firstRow="0" w:lastRow="0" w:firstColumn="0" w:lastColumn="0" w:oddVBand="0" w:evenVBand="0" w:oddHBand="0" w:evenHBand="0" w:firstRowFirstColumn="0" w:firstRowLastColumn="0" w:lastRowFirstColumn="0" w:lastRowLastColumn="0"/>
-            </w:pPr>
-          </w:p>
-        </w:tc>
-      </w:tr>
-      <w:tr>
-        <w:trPr>
-          <w:cnfStyle w:val="000000100000" w:firstRow="0" w:lastRow="0" w:firstColumn="0" w:lastColumn="0" w:oddVBand="0" w:evenVBand="0" w:oddHBand="1" w:evenHBand="0" w:firstRowFirstColumn="0" w:firstRowLastColumn="0" w:lastRowFirstColumn="0" w:lastRowLastColumn="0"/>
-        </w:trPr>
-        <w:tc>
-          <w:tcPr>
-            <w:cnfStyle w:val="001000000000" w:firstRow="0" w:lastRow="0" w:firstColumn="1" w:lastColumn="0" w:oddVBand="0" w:evenVBand="0" w:oddHBand="0" w:evenHBand="0" w:firstRowFirstColumn="0" w:firstRowLastColumn="0" w:lastRowFirstColumn="0" w:lastRowLastColumn="0"/>
-            <w:tcW w:w="2875" w:type="dxa"/>
-          </w:tcPr>
-          <w:p/>
-        </w:tc>
-        <w:tc>
-          <w:tcPr>
-            <w:tcW w:w="6475" w:type="dxa"/>
-          </w:tcPr>
-          <w:p>
-            <w:pPr>
-              <w:cnfStyle w:val="000000100000" w:firstRow="0" w:lastRow="0" w:firstColumn="0" w:lastColumn="0" w:oddVBand="0" w:evenVBand="0" w:oddHBand="1" w:evenHBand="0" w:firstRowFirstColumn="0" w:firstRowLastColumn="0" w:lastRowFirstColumn="0" w:lastRowLastColumn="0"/>
-            </w:pPr>
+            <w:r>
+              <w:t xml:space="preserve">The </w:t>
+            </w:r>
+            <w:r>
+              <w:t xml:space="preserve">black box </w:t>
+            </w:r>
+            <w:r>
+              <w:t xml:space="preserve">test </w:t>
+            </w:r>
+            <w:r>
+              <w:t xml:space="preserve">documents were </w:t>
+            </w:r>
+            <w:r>
+              <w:t>initially d</w:t>
+            </w:r>
+            <w:r>
+              <w:t>iscussed</w:t>
+            </w:r>
+            <w:r>
+              <w:t xml:space="preserve"> as a group and then further refined through individual contributions.</w:t>
+            </w:r>
           </w:p>
         </w:tc>
       </w:tr>
@@ -3042,6 +3070,13 @@
                 <w:szCs w:val="28"/>
               </w:rPr>
             </w:pPr>
+            <w:r>
+              <w:rPr>
+                <w:b w:val="0"/>
+                <w:bCs w:val="0"/>
+              </w:rPr>
+              <w:t>Eric</w:t>
+            </w:r>
           </w:p>
         </w:tc>
         <w:tc>
@@ -3058,6 +3093,21 @@
                 <w:szCs w:val="28"/>
               </w:rPr>
             </w:pPr>
+            <w:r>
+              <w:t>P</w:t>
+            </w:r>
+            <w:r>
+              <w:t>roblem</w:t>
+            </w:r>
+            <w:r>
+              <w:t xml:space="preserve"> review</w:t>
+            </w:r>
+            <w:r>
+              <w:t xml:space="preserve">, task distribution, </w:t>
+            </w:r>
+            <w:r>
+              <w:t>additional functions</w:t>
+            </w:r>
           </w:p>
         </w:tc>
         <w:tc>
@@ -3074,6 +3124,9 @@
                 <w:szCs w:val="28"/>
               </w:rPr>
             </w:pPr>
+            <w:r>
+              <w:t>10 min</w:t>
+            </w:r>
           </w:p>
         </w:tc>
         <w:tc>
@@ -3090,6 +3143,9 @@
                 <w:szCs w:val="28"/>
               </w:rPr>
             </w:pPr>
+            <w:r>
+              <w:t>Some</w:t>
+            </w:r>
           </w:p>
         </w:tc>
       </w:tr>
@@ -3108,6 +3164,13 @@
                 <w:szCs w:val="28"/>
               </w:rPr>
             </w:pPr>
+            <w:r>
+              <w:rPr>
+                <w:b w:val="0"/>
+                <w:bCs w:val="0"/>
+              </w:rPr>
+              <w:t>Luca</w:t>
+            </w:r>
           </w:p>
         </w:tc>
         <w:tc>
@@ -3124,6 +3187,9 @@
                 <w:szCs w:val="28"/>
               </w:rPr>
             </w:pPr>
+            <w:r>
+              <w:t>Problem review, task distribution, additional functions</w:t>
+            </w:r>
           </w:p>
         </w:tc>
         <w:tc>
@@ -3140,6 +3206,9 @@
                 <w:szCs w:val="28"/>
               </w:rPr>
             </w:pPr>
+            <w:r>
+              <w:t>10 min</w:t>
+            </w:r>
           </w:p>
         </w:tc>
         <w:tc>
@@ -3156,6 +3225,9 @@
                 <w:szCs w:val="28"/>
               </w:rPr>
             </w:pPr>
+            <w:r>
+              <w:t>Some</w:t>
+            </w:r>
           </w:p>
         </w:tc>
       </w:tr>
@@ -3177,6 +3249,13 @@
                 <w:szCs w:val="28"/>
               </w:rPr>
             </w:pPr>
+            <w:r>
+              <w:rPr>
+                <w:b w:val="0"/>
+                <w:bCs w:val="0"/>
+              </w:rPr>
+              <w:t>Karishma</w:t>
+            </w:r>
           </w:p>
         </w:tc>
         <w:tc>
@@ -3193,6 +3272,15 @@
                 <w:szCs w:val="28"/>
               </w:rPr>
             </w:pPr>
+            <w:r>
+              <w:t xml:space="preserve">Problem review, task distribution, </w:t>
+            </w:r>
+            <w:r>
+              <w:t>test-</w:t>
+            </w:r>
+            <w:r>
+              <w:t>documents &amp; traceability matrix</w:t>
+            </w:r>
           </w:p>
         </w:tc>
         <w:tc>
@@ -3209,6 +3297,9 @@
                 <w:szCs w:val="28"/>
               </w:rPr>
             </w:pPr>
+            <w:r>
+              <w:t>10 min</w:t>
+            </w:r>
           </w:p>
         </w:tc>
         <w:tc>
@@ -3225,6 +3316,9 @@
                 <w:szCs w:val="28"/>
               </w:rPr>
             </w:pPr>
+            <w:r>
+              <w:t>Some</w:t>
+            </w:r>
           </w:p>
         </w:tc>
       </w:tr>
@@ -3243,6 +3337,14 @@
                 <w:szCs w:val="28"/>
               </w:rPr>
             </w:pPr>
+            <w:r>
+              <w:rPr>
+                <w:rStyle w:val="ui-provider"/>
+                <w:b w:val="0"/>
+                <w:bCs w:val="0"/>
+              </w:rPr>
+              <w:t>Philip</w:t>
+            </w:r>
           </w:p>
         </w:tc>
         <w:tc>
@@ -3259,6 +3361,15 @@
                 <w:szCs w:val="28"/>
               </w:rPr>
             </w:pPr>
+            <w:r>
+              <w:t xml:space="preserve">Problem review, task distribution, </w:t>
+            </w:r>
+            <w:r>
+              <w:t>test-</w:t>
+            </w:r>
+            <w:r>
+              <w:t>documents &amp; traceability matrix</w:t>
+            </w:r>
           </w:p>
         </w:tc>
         <w:tc>
@@ -3275,6 +3386,9 @@
                 <w:szCs w:val="28"/>
               </w:rPr>
             </w:pPr>
+            <w:r>
+              <w:t>10 min</w:t>
+            </w:r>
           </w:p>
         </w:tc>
         <w:tc>
@@ -3291,6 +3405,9 @@
                 <w:szCs w:val="28"/>
               </w:rPr>
             </w:pPr>
+            <w:r>
+              <w:t>Some</w:t>
+            </w:r>
           </w:p>
         </w:tc>
       </w:tr>
@@ -3312,72 +3429,13 @@
                 <w:szCs w:val="28"/>
               </w:rPr>
             </w:pPr>
-          </w:p>
-        </w:tc>
-        <w:tc>
-          <w:tcPr>
-            <w:tcW w:w="5265" w:type="dxa"/>
-          </w:tcPr>
-          <w:p>
-            <w:pPr>
-              <w:cnfStyle w:val="000000100000" w:firstRow="0" w:lastRow="0" w:firstColumn="0" w:lastColumn="0" w:oddVBand="0" w:evenVBand="0" w:oddHBand="1" w:evenHBand="0" w:firstRowFirstColumn="0" w:firstRowLastColumn="0" w:lastRowFirstColumn="0" w:lastRowLastColumn="0"/>
-              <w:rPr>
-                <w:b/>
-                <w:bCs/>
-                <w:sz w:val="28"/>
-                <w:szCs w:val="28"/>
-              </w:rPr>
-            </w:pPr>
-          </w:p>
-        </w:tc>
-        <w:tc>
-          <w:tcPr>
-            <w:tcW w:w="990" w:type="dxa"/>
-          </w:tcPr>
-          <w:p>
-            <w:pPr>
-              <w:cnfStyle w:val="000000100000" w:firstRow="0" w:lastRow="0" w:firstColumn="0" w:lastColumn="0" w:oddVBand="0" w:evenVBand="0" w:oddHBand="1" w:evenHBand="0" w:firstRowFirstColumn="0" w:firstRowLastColumn="0" w:lastRowFirstColumn="0" w:lastRowLastColumn="0"/>
-              <w:rPr>
-                <w:b/>
-                <w:bCs/>
-                <w:sz w:val="28"/>
-                <w:szCs w:val="28"/>
-              </w:rPr>
-            </w:pPr>
-          </w:p>
-        </w:tc>
-        <w:tc>
-          <w:tcPr>
-            <w:tcW w:w="1435" w:type="dxa"/>
-          </w:tcPr>
-          <w:p>
-            <w:pPr>
-              <w:cnfStyle w:val="000000100000" w:firstRow="0" w:lastRow="0" w:firstColumn="0" w:lastColumn="0" w:oddVBand="0" w:evenVBand="0" w:oddHBand="1" w:evenHBand="0" w:firstRowFirstColumn="0" w:firstRowLastColumn="0" w:lastRowFirstColumn="0" w:lastRowLastColumn="0"/>
-              <w:rPr>
-                <w:b/>
-                <w:bCs/>
-                <w:sz w:val="28"/>
-                <w:szCs w:val="28"/>
-              </w:rPr>
-            </w:pPr>
-          </w:p>
-        </w:tc>
-      </w:tr>
-      <w:tr>
-        <w:tc>
-          <w:tcPr>
-            <w:cnfStyle w:val="001000000000" w:firstRow="0" w:lastRow="0" w:firstColumn="1" w:lastColumn="0" w:oddVBand="0" w:evenVBand="0" w:oddHBand="0" w:evenHBand="0" w:firstRowFirstColumn="0" w:firstRowLastColumn="0" w:lastRowFirstColumn="0" w:lastRowLastColumn="0"/>
-            <w:tcW w:w="1660" w:type="dxa"/>
-          </w:tcPr>
-          <w:p>
-            <w:pPr>
+            <w:r>
               <w:rPr>
                 <w:b w:val="0"/>
                 <w:bCs w:val="0"/>
-                <w:sz w:val="28"/>
-                <w:szCs w:val="28"/>
-              </w:rPr>
-            </w:pPr>
+              </w:rPr>
+              <w:t>Tyler</w:t>
+            </w:r>
           </w:p>
         </w:tc>
         <w:tc>
@@ -3386,14 +3444,23 @@
           </w:tcPr>
           <w:p>
             <w:pPr>
-              <w:cnfStyle w:val="000000000000" w:firstRow="0" w:lastRow="0" w:firstColumn="0" w:lastColumn="0" w:oddVBand="0" w:evenVBand="0" w:oddHBand="0" w:evenHBand="0" w:firstRowFirstColumn="0" w:firstRowLastColumn="0" w:lastRowFirstColumn="0" w:lastRowLastColumn="0"/>
-              <w:rPr>
-                <w:b/>
-                <w:bCs/>
-                <w:sz w:val="28"/>
-                <w:szCs w:val="28"/>
-              </w:rPr>
-            </w:pPr>
+              <w:cnfStyle w:val="000000100000" w:firstRow="0" w:lastRow="0" w:firstColumn="0" w:lastColumn="0" w:oddVBand="0" w:evenVBand="0" w:oddHBand="1" w:evenHBand="0" w:firstRowFirstColumn="0" w:firstRowLastColumn="0" w:lastRowFirstColumn="0" w:lastRowLastColumn="0"/>
+              <w:rPr>
+                <w:b/>
+                <w:bCs/>
+                <w:sz w:val="28"/>
+                <w:szCs w:val="28"/>
+              </w:rPr>
+            </w:pPr>
+            <w:r>
+              <w:t xml:space="preserve">Problem review, task distribution, </w:t>
+            </w:r>
+            <w:r>
+              <w:t>test-</w:t>
+            </w:r>
+            <w:r>
+              <w:t>documents &amp; traceability matrix</w:t>
+            </w:r>
           </w:p>
         </w:tc>
         <w:tc>
@@ -3402,14 +3469,17 @@
           </w:tcPr>
           <w:p>
             <w:pPr>
-              <w:cnfStyle w:val="000000000000" w:firstRow="0" w:lastRow="0" w:firstColumn="0" w:lastColumn="0" w:oddVBand="0" w:evenVBand="0" w:oddHBand="0" w:evenHBand="0" w:firstRowFirstColumn="0" w:firstRowLastColumn="0" w:lastRowFirstColumn="0" w:lastRowLastColumn="0"/>
-              <w:rPr>
-                <w:b/>
-                <w:bCs/>
-                <w:sz w:val="28"/>
-                <w:szCs w:val="28"/>
-              </w:rPr>
-            </w:pPr>
+              <w:cnfStyle w:val="000000100000" w:firstRow="0" w:lastRow="0" w:firstColumn="0" w:lastColumn="0" w:oddVBand="0" w:evenVBand="0" w:oddHBand="1" w:evenHBand="0" w:firstRowFirstColumn="0" w:firstRowLastColumn="0" w:lastRowFirstColumn="0" w:lastRowLastColumn="0"/>
+              <w:rPr>
+                <w:b/>
+                <w:bCs/>
+                <w:sz w:val="28"/>
+                <w:szCs w:val="28"/>
+              </w:rPr>
+            </w:pPr>
+            <w:r>
+              <w:t>10 min</w:t>
+            </w:r>
           </w:p>
         </w:tc>
         <w:tc>
@@ -3418,43 +3488,6 @@
           </w:tcPr>
           <w:p>
             <w:pPr>
-              <w:cnfStyle w:val="000000000000" w:firstRow="0" w:lastRow="0" w:firstColumn="0" w:lastColumn="0" w:oddVBand="0" w:evenVBand="0" w:oddHBand="0" w:evenHBand="0" w:firstRowFirstColumn="0" w:firstRowLastColumn="0" w:lastRowFirstColumn="0" w:lastRowLastColumn="0"/>
-              <w:rPr>
-                <w:b/>
-                <w:bCs/>
-                <w:sz w:val="28"/>
-                <w:szCs w:val="28"/>
-              </w:rPr>
-            </w:pPr>
-          </w:p>
-        </w:tc>
-      </w:tr>
-      <w:tr>
-        <w:trPr>
-          <w:cnfStyle w:val="000000100000" w:firstRow="0" w:lastRow="0" w:firstColumn="0" w:lastColumn="0" w:oddVBand="0" w:evenVBand="0" w:oddHBand="1" w:evenHBand="0" w:firstRowFirstColumn="0" w:firstRowLastColumn="0" w:lastRowFirstColumn="0" w:lastRowLastColumn="0"/>
-        </w:trPr>
-        <w:tc>
-          <w:tcPr>
-            <w:cnfStyle w:val="001000000000" w:firstRow="0" w:lastRow="0" w:firstColumn="1" w:lastColumn="0" w:oddVBand="0" w:evenVBand="0" w:oddHBand="0" w:evenHBand="0" w:firstRowFirstColumn="0" w:firstRowLastColumn="0" w:lastRowFirstColumn="0" w:lastRowLastColumn="0"/>
-            <w:tcW w:w="1660" w:type="dxa"/>
-          </w:tcPr>
-          <w:p>
-            <w:pPr>
-              <w:rPr>
-                <w:b w:val="0"/>
-                <w:bCs w:val="0"/>
-                <w:sz w:val="28"/>
-                <w:szCs w:val="28"/>
-              </w:rPr>
-            </w:pPr>
-          </w:p>
-        </w:tc>
-        <w:tc>
-          <w:tcPr>
-            <w:tcW w:w="5265" w:type="dxa"/>
-          </w:tcPr>
-          <w:p>
-            <w:pPr>
               <w:cnfStyle w:val="000000100000" w:firstRow="0" w:lastRow="0" w:firstColumn="0" w:lastColumn="0" w:oddVBand="0" w:evenVBand="0" w:oddHBand="1" w:evenHBand="0" w:firstRowFirstColumn="0" w:firstRowLastColumn="0" w:lastRowFirstColumn="0" w:lastRowLastColumn="0"/>
               <w:rPr>
                 <w:b/>
@@ -3463,60 +3496,22 @@
                 <w:szCs w:val="28"/>
               </w:rPr>
             </w:pPr>
-          </w:p>
-        </w:tc>
-        <w:tc>
-          <w:tcPr>
-            <w:tcW w:w="990" w:type="dxa"/>
-          </w:tcPr>
-          <w:p>
-            <w:pPr>
-              <w:cnfStyle w:val="000000100000" w:firstRow="0" w:lastRow="0" w:firstColumn="0" w:lastColumn="0" w:oddVBand="0" w:evenVBand="0" w:oddHBand="1" w:evenHBand="0" w:firstRowFirstColumn="0" w:firstRowLastColumn="0" w:lastRowFirstColumn="0" w:lastRowLastColumn="0"/>
-              <w:rPr>
-                <w:b/>
-                <w:bCs/>
-                <w:sz w:val="28"/>
-                <w:szCs w:val="28"/>
-              </w:rPr>
-            </w:pPr>
-          </w:p>
-        </w:tc>
-        <w:tc>
-          <w:tcPr>
-            <w:tcW w:w="1435" w:type="dxa"/>
-          </w:tcPr>
-          <w:p>
-            <w:pPr>
-              <w:cnfStyle w:val="000000100000" w:firstRow="0" w:lastRow="0" w:firstColumn="0" w:lastColumn="0" w:oddVBand="0" w:evenVBand="0" w:oddHBand="1" w:evenHBand="0" w:firstRowFirstColumn="0" w:firstRowLastColumn="0" w:lastRowFirstColumn="0" w:lastRowLastColumn="0"/>
-              <w:rPr>
-                <w:b/>
-                <w:bCs/>
-                <w:sz w:val="28"/>
-                <w:szCs w:val="28"/>
-              </w:rPr>
-            </w:pPr>
+            <w:r>
+              <w:t>Some</w:t>
+            </w:r>
           </w:p>
         </w:tc>
       </w:tr>
     </w:tbl>
     <w:p>
-      <w:pPr>
+      <w:r>
         <w:rPr>
           <w:b/>
           <w:bCs/>
           <w:sz w:val="28"/>
           <w:szCs w:val="28"/>
         </w:rPr>
-      </w:pPr>
-    </w:p>
-    <w:p>
-      <w:r>
-        <w:rPr>
-          <w:b/>
-          <w:bCs/>
-          <w:sz w:val="28"/>
-          <w:szCs w:val="28"/>
-        </w:rPr>
+        <w:lastRenderedPageBreak/>
         <w:t>Scrum</w:t>
       </w:r>
       <w:r>
@@ -3596,7 +3591,15 @@
             <w:cnfStyle w:val="001000000000" w:firstRow="0" w:lastRow="0" w:firstColumn="1" w:lastColumn="0" w:oddVBand="0" w:evenVBand="0" w:oddHBand="0" w:evenHBand="0" w:firstRowFirstColumn="0" w:firstRowLastColumn="0" w:lastRowFirstColumn="0" w:lastRowLastColumn="0"/>
             <w:tcW w:w="1705" w:type="dxa"/>
           </w:tcPr>
-          <w:p/>
+          <w:p>
+            <w:r>
+              <w:rPr>
+                <w:b w:val="0"/>
+                <w:bCs w:val="0"/>
+              </w:rPr>
+              <w:t>Eric</w:t>
+            </w:r>
+          </w:p>
         </w:tc>
         <w:tc>
           <w:tcPr>
@@ -3606,6 +3609,9 @@
             <w:pPr>
               <w:cnfStyle w:val="000000100000" w:firstRow="0" w:lastRow="0" w:firstColumn="0" w:lastColumn="0" w:oddVBand="0" w:evenVBand="0" w:oddHBand="1" w:evenHBand="0" w:firstRowFirstColumn="0" w:firstRowLastColumn="0" w:lastRowFirstColumn="0" w:lastRowLastColumn="0"/>
             </w:pPr>
+            <w:r>
+              <w:t>Review milestone deliverables, distribute tasks, scrum report, reflections</w:t>
+            </w:r>
           </w:p>
         </w:tc>
       </w:tr>
@@ -3615,7 +3621,15 @@
             <w:cnfStyle w:val="001000000000" w:firstRow="0" w:lastRow="0" w:firstColumn="1" w:lastColumn="0" w:oddVBand="0" w:evenVBand="0" w:oddHBand="0" w:evenHBand="0" w:firstRowFirstColumn="0" w:firstRowLastColumn="0" w:lastRowFirstColumn="0" w:lastRowLastColumn="0"/>
             <w:tcW w:w="1705" w:type="dxa"/>
           </w:tcPr>
-          <w:p/>
+          <w:p>
+            <w:r>
+              <w:rPr>
+                <w:b w:val="0"/>
+                <w:bCs w:val="0"/>
+              </w:rPr>
+              <w:t>Luca</w:t>
+            </w:r>
+          </w:p>
         </w:tc>
         <w:tc>
           <w:tcPr>
@@ -3625,6 +3639,9 @@
             <w:pPr>
               <w:cnfStyle w:val="000000000000" w:firstRow="0" w:lastRow="0" w:firstColumn="0" w:lastColumn="0" w:oddVBand="0" w:evenVBand="0" w:oddHBand="0" w:evenHBand="0" w:firstRowFirstColumn="0" w:firstRowLastColumn="0" w:lastRowFirstColumn="0" w:lastRowLastColumn="0"/>
             </w:pPr>
+            <w:r>
+              <w:t>Review milestone deliverables, distribute tasks, scrum report, reflections</w:t>
+            </w:r>
           </w:p>
         </w:tc>
       </w:tr>
@@ -3637,7 +3654,15 @@
             <w:cnfStyle w:val="001000000000" w:firstRow="0" w:lastRow="0" w:firstColumn="1" w:lastColumn="0" w:oddVBand="0" w:evenVBand="0" w:oddHBand="0" w:evenHBand="0" w:firstRowFirstColumn="0" w:firstRowLastColumn="0" w:lastRowFirstColumn="0" w:lastRowLastColumn="0"/>
             <w:tcW w:w="1705" w:type="dxa"/>
           </w:tcPr>
-          <w:p/>
+          <w:p>
+            <w:r>
+              <w:rPr>
+                <w:b w:val="0"/>
+                <w:bCs w:val="0"/>
+              </w:rPr>
+              <w:t>Karishma</w:t>
+            </w:r>
+          </w:p>
         </w:tc>
         <w:tc>
           <w:tcPr>
@@ -3647,6 +3672,9 @@
             <w:pPr>
               <w:cnfStyle w:val="000000100000" w:firstRow="0" w:lastRow="0" w:firstColumn="0" w:lastColumn="0" w:oddVBand="0" w:evenVBand="0" w:oddHBand="1" w:evenHBand="0" w:firstRowFirstColumn="0" w:firstRowLastColumn="0" w:lastRowFirstColumn="0" w:lastRowLastColumn="0"/>
             </w:pPr>
+            <w:r>
+              <w:t>Review milestone deliverables, distribute tasks, scrum report, reflections</w:t>
+            </w:r>
           </w:p>
         </w:tc>
       </w:tr>
@@ -3656,7 +3684,16 @@
             <w:cnfStyle w:val="001000000000" w:firstRow="0" w:lastRow="0" w:firstColumn="1" w:lastColumn="0" w:oddVBand="0" w:evenVBand="0" w:oddHBand="0" w:evenHBand="0" w:firstRowFirstColumn="0" w:firstRowLastColumn="0" w:lastRowFirstColumn="0" w:lastRowLastColumn="0"/>
             <w:tcW w:w="1705" w:type="dxa"/>
           </w:tcPr>
-          <w:p/>
+          <w:p>
+            <w:r>
+              <w:rPr>
+                <w:rStyle w:val="ui-provider"/>
+                <w:b w:val="0"/>
+                <w:bCs w:val="0"/>
+              </w:rPr>
+              <w:t>Philip</w:t>
+            </w:r>
+          </w:p>
         </w:tc>
         <w:tc>
           <w:tcPr>
@@ -3666,6 +3703,9 @@
             <w:pPr>
               <w:cnfStyle w:val="000000000000" w:firstRow="0" w:lastRow="0" w:firstColumn="0" w:lastColumn="0" w:oddVBand="0" w:evenVBand="0" w:oddHBand="0" w:evenHBand="0" w:firstRowFirstColumn="0" w:firstRowLastColumn="0" w:lastRowFirstColumn="0" w:lastRowLastColumn="0"/>
             </w:pPr>
+            <w:r>
+              <w:t>Review milestone deliverables, distribute tasks, scrum report, reflections</w:t>
+            </w:r>
           </w:p>
         </w:tc>
       </w:tr>
@@ -3678,7 +3718,15 @@
             <w:cnfStyle w:val="001000000000" w:firstRow="0" w:lastRow="0" w:firstColumn="1" w:lastColumn="0" w:oddVBand="0" w:evenVBand="0" w:oddHBand="0" w:evenHBand="0" w:firstRowFirstColumn="0" w:firstRowLastColumn="0" w:lastRowFirstColumn="0" w:lastRowLastColumn="0"/>
             <w:tcW w:w="1705" w:type="dxa"/>
           </w:tcPr>
-          <w:p/>
+          <w:p>
+            <w:r>
+              <w:rPr>
+                <w:b w:val="0"/>
+                <w:bCs w:val="0"/>
+              </w:rPr>
+              <w:t>Tyler</w:t>
+            </w:r>
+          </w:p>
         </w:tc>
         <w:tc>
           <w:tcPr>
@@ -3688,148 +3736,9 @@
             <w:pPr>
               <w:cnfStyle w:val="000000100000" w:firstRow="0" w:lastRow="0" w:firstColumn="0" w:lastColumn="0" w:oddVBand="0" w:evenVBand="0" w:oddHBand="1" w:evenHBand="0" w:firstRowFirstColumn="0" w:firstRowLastColumn="0" w:lastRowFirstColumn="0" w:lastRowLastColumn="0"/>
             </w:pPr>
-          </w:p>
-        </w:tc>
-      </w:tr>
-      <w:tr>
-        <w:tc>
-          <w:tcPr>
-            <w:cnfStyle w:val="001000000000" w:firstRow="0" w:lastRow="0" w:firstColumn="1" w:lastColumn="0" w:oddVBand="0" w:evenVBand="0" w:oddHBand="0" w:evenHBand="0" w:firstRowFirstColumn="0" w:firstRowLastColumn="0" w:lastRowFirstColumn="0" w:lastRowLastColumn="0"/>
-            <w:tcW w:w="1705" w:type="dxa"/>
-          </w:tcPr>
-          <w:p/>
-        </w:tc>
-        <w:tc>
-          <w:tcPr>
-            <w:tcW w:w="7645" w:type="dxa"/>
-          </w:tcPr>
-          <w:p>
-            <w:pPr>
-              <w:cnfStyle w:val="000000000000" w:firstRow="0" w:lastRow="0" w:firstColumn="0" w:lastColumn="0" w:oddVBand="0" w:evenVBand="0" w:oddHBand="0" w:evenHBand="0" w:firstRowFirstColumn="0" w:firstRowLastColumn="0" w:lastRowFirstColumn="0" w:lastRowLastColumn="0"/>
-            </w:pPr>
-          </w:p>
-        </w:tc>
-      </w:tr>
-      <w:tr>
-        <w:trPr>
-          <w:cnfStyle w:val="000000100000" w:firstRow="0" w:lastRow="0" w:firstColumn="0" w:lastColumn="0" w:oddVBand="0" w:evenVBand="0" w:oddHBand="1" w:evenHBand="0" w:firstRowFirstColumn="0" w:firstRowLastColumn="0" w:lastRowFirstColumn="0" w:lastRowLastColumn="0"/>
-        </w:trPr>
-        <w:tc>
-          <w:tcPr>
-            <w:cnfStyle w:val="001000000000" w:firstRow="0" w:lastRow="0" w:firstColumn="1" w:lastColumn="0" w:oddVBand="0" w:evenVBand="0" w:oddHBand="0" w:evenHBand="0" w:firstRowFirstColumn="0" w:firstRowLastColumn="0" w:lastRowFirstColumn="0" w:lastRowLastColumn="0"/>
-            <w:tcW w:w="1705" w:type="dxa"/>
-          </w:tcPr>
-          <w:p/>
-        </w:tc>
-        <w:tc>
-          <w:tcPr>
-            <w:tcW w:w="7645" w:type="dxa"/>
-          </w:tcPr>
-          <w:p>
-            <w:pPr>
-              <w:cnfStyle w:val="000000100000" w:firstRow="0" w:lastRow="0" w:firstColumn="0" w:lastColumn="0" w:oddVBand="0" w:evenVBand="0" w:oddHBand="1" w:evenHBand="0" w:firstRowFirstColumn="0" w:firstRowLastColumn="0" w:lastRowFirstColumn="0" w:lastRowLastColumn="0"/>
-            </w:pPr>
-          </w:p>
-        </w:tc>
-      </w:tr>
-      <w:tr>
-        <w:tc>
-          <w:tcPr>
-            <w:cnfStyle w:val="001000000000" w:firstRow="0" w:lastRow="0" w:firstColumn="1" w:lastColumn="0" w:oddVBand="0" w:evenVBand="0" w:oddHBand="0" w:evenHBand="0" w:firstRowFirstColumn="0" w:firstRowLastColumn="0" w:lastRowFirstColumn="0" w:lastRowLastColumn="0"/>
-            <w:tcW w:w="1705" w:type="dxa"/>
-          </w:tcPr>
-          <w:p/>
-        </w:tc>
-        <w:tc>
-          <w:tcPr>
-            <w:tcW w:w="7645" w:type="dxa"/>
-          </w:tcPr>
-          <w:p>
-            <w:pPr>
-              <w:cnfStyle w:val="000000000000" w:firstRow="0" w:lastRow="0" w:firstColumn="0" w:lastColumn="0" w:oddVBand="0" w:evenVBand="0" w:oddHBand="0" w:evenHBand="0" w:firstRowFirstColumn="0" w:firstRowLastColumn="0" w:lastRowFirstColumn="0" w:lastRowLastColumn="0"/>
-            </w:pPr>
-          </w:p>
-        </w:tc>
-      </w:tr>
-      <w:tr>
-        <w:trPr>
-          <w:cnfStyle w:val="000000100000" w:firstRow="0" w:lastRow="0" w:firstColumn="0" w:lastColumn="0" w:oddVBand="0" w:evenVBand="0" w:oddHBand="1" w:evenHBand="0" w:firstRowFirstColumn="0" w:firstRowLastColumn="0" w:lastRowFirstColumn="0" w:lastRowLastColumn="0"/>
-        </w:trPr>
-        <w:tc>
-          <w:tcPr>
-            <w:cnfStyle w:val="001000000000" w:firstRow="0" w:lastRow="0" w:firstColumn="1" w:lastColumn="0" w:oddVBand="0" w:evenVBand="0" w:oddHBand="0" w:evenHBand="0" w:firstRowFirstColumn="0" w:firstRowLastColumn="0" w:lastRowFirstColumn="0" w:lastRowLastColumn="0"/>
-            <w:tcW w:w="1705" w:type="dxa"/>
-          </w:tcPr>
-          <w:p/>
-        </w:tc>
-        <w:tc>
-          <w:tcPr>
-            <w:tcW w:w="7645" w:type="dxa"/>
-          </w:tcPr>
-          <w:p>
-            <w:pPr>
-              <w:cnfStyle w:val="000000100000" w:firstRow="0" w:lastRow="0" w:firstColumn="0" w:lastColumn="0" w:oddVBand="0" w:evenVBand="0" w:oddHBand="1" w:evenHBand="0" w:firstRowFirstColumn="0" w:firstRowLastColumn="0" w:lastRowFirstColumn="0" w:lastRowLastColumn="0"/>
-            </w:pPr>
-          </w:p>
-        </w:tc>
-      </w:tr>
-      <w:tr>
-        <w:tc>
-          <w:tcPr>
-            <w:cnfStyle w:val="001000000000" w:firstRow="0" w:lastRow="0" w:firstColumn="1" w:lastColumn="0" w:oddVBand="0" w:evenVBand="0" w:oddHBand="0" w:evenHBand="0" w:firstRowFirstColumn="0" w:firstRowLastColumn="0" w:lastRowFirstColumn="0" w:lastRowLastColumn="0"/>
-            <w:tcW w:w="1705" w:type="dxa"/>
-          </w:tcPr>
-          <w:p/>
-        </w:tc>
-        <w:tc>
-          <w:tcPr>
-            <w:tcW w:w="7645" w:type="dxa"/>
-          </w:tcPr>
-          <w:p>
-            <w:pPr>
-              <w:cnfStyle w:val="000000000000" w:firstRow="0" w:lastRow="0" w:firstColumn="0" w:lastColumn="0" w:oddVBand="0" w:evenVBand="0" w:oddHBand="0" w:evenHBand="0" w:firstRowFirstColumn="0" w:firstRowLastColumn="0" w:lastRowFirstColumn="0" w:lastRowLastColumn="0"/>
-            </w:pPr>
-          </w:p>
-        </w:tc>
-      </w:tr>
-      <w:tr>
-        <w:trPr>
-          <w:cnfStyle w:val="000000100000" w:firstRow="0" w:lastRow="0" w:firstColumn="0" w:lastColumn="0" w:oddVBand="0" w:evenVBand="0" w:oddHBand="1" w:evenHBand="0" w:firstRowFirstColumn="0" w:firstRowLastColumn="0" w:lastRowFirstColumn="0" w:lastRowLastColumn="0"/>
-        </w:trPr>
-        <w:tc>
-          <w:tcPr>
-            <w:cnfStyle w:val="001000000000" w:firstRow="0" w:lastRow="0" w:firstColumn="1" w:lastColumn="0" w:oddVBand="0" w:evenVBand="0" w:oddHBand="0" w:evenHBand="0" w:firstRowFirstColumn="0" w:firstRowLastColumn="0" w:lastRowFirstColumn="0" w:lastRowLastColumn="0"/>
-            <w:tcW w:w="1705" w:type="dxa"/>
-          </w:tcPr>
-          <w:p/>
-        </w:tc>
-        <w:tc>
-          <w:tcPr>
-            <w:tcW w:w="7645" w:type="dxa"/>
-          </w:tcPr>
-          <w:p>
-            <w:pPr>
-              <w:cnfStyle w:val="000000100000" w:firstRow="0" w:lastRow="0" w:firstColumn="0" w:lastColumn="0" w:oddVBand="0" w:evenVBand="0" w:oddHBand="1" w:evenHBand="0" w:firstRowFirstColumn="0" w:firstRowLastColumn="0" w:lastRowFirstColumn="0" w:lastRowLastColumn="0"/>
-            </w:pPr>
-          </w:p>
-        </w:tc>
-      </w:tr>
-      <w:tr>
-        <w:tc>
-          <w:tcPr>
-            <w:cnfStyle w:val="001000000000" w:firstRow="0" w:lastRow="0" w:firstColumn="1" w:lastColumn="0" w:oddVBand="0" w:evenVBand="0" w:oddHBand="0" w:evenHBand="0" w:firstRowFirstColumn="0" w:firstRowLastColumn="0" w:lastRowFirstColumn="0" w:lastRowLastColumn="0"/>
-            <w:tcW w:w="1705" w:type="dxa"/>
-          </w:tcPr>
-          <w:p/>
-        </w:tc>
-        <w:tc>
-          <w:tcPr>
-            <w:tcW w:w="7645" w:type="dxa"/>
-          </w:tcPr>
-          <w:p>
-            <w:pPr>
-              <w:cnfStyle w:val="000000000000" w:firstRow="0" w:lastRow="0" w:firstColumn="0" w:lastColumn="0" w:oddVBand="0" w:evenVBand="0" w:oddHBand="0" w:evenHBand="0" w:firstRowFirstColumn="0" w:firstRowLastColumn="0" w:lastRowFirstColumn="0" w:lastRowLastColumn="0"/>
-            </w:pPr>
+            <w:r>
+              <w:t>Review milestone deliverables, distribute tasks, scrum report, reflections</w:t>
+            </w:r>
           </w:p>
         </w:tc>
       </w:tr>
@@ -3939,6 +3848,13 @@
                 <w:szCs w:val="28"/>
               </w:rPr>
             </w:pPr>
+            <w:r>
+              <w:rPr>
+                <w:b w:val="0"/>
+                <w:bCs w:val="0"/>
+              </w:rPr>
+              <w:t>Preliminary prioritization of tasks</w:t>
+            </w:r>
           </w:p>
         </w:tc>
         <w:tc>
@@ -3955,6 +3871,9 @@
                 <w:szCs w:val="28"/>
               </w:rPr>
             </w:pPr>
+            <w:r>
+              <w:t>Allows members to specialize and get comfortable with the work they prefer doing</w:t>
+            </w:r>
           </w:p>
         </w:tc>
       </w:tr>
@@ -3973,6 +3892,20 @@
                 <w:szCs w:val="28"/>
               </w:rPr>
             </w:pPr>
+            <w:r>
+              <w:rPr>
+                <w:b w:val="0"/>
+                <w:bCs w:val="0"/>
+              </w:rPr>
+              <w:t xml:space="preserve">Preliminary development of </w:t>
+            </w:r>
+            <w:r>
+              <w:rPr>
+                <w:b w:val="0"/>
+                <w:bCs w:val="0"/>
+              </w:rPr>
+              <w:t>additional functions</w:t>
+            </w:r>
           </w:p>
         </w:tc>
         <w:tc>
@@ -3989,6 +3922,12 @@
                 <w:szCs w:val="28"/>
               </w:rPr>
             </w:pPr>
+            <w:r>
+              <w:t xml:space="preserve">Provided a base to work off when further structuring </w:t>
+            </w:r>
+            <w:r>
+              <w:t>the additional functions</w:t>
+            </w:r>
           </w:p>
         </w:tc>
       </w:tr>
@@ -4010,77 +3949,20 @@
                 <w:szCs w:val="28"/>
               </w:rPr>
             </w:pPr>
-          </w:p>
-        </w:tc>
-        <w:tc>
-          <w:tcPr>
-            <w:tcW w:w="6115" w:type="dxa"/>
-          </w:tcPr>
-          <w:p>
-            <w:pPr>
-              <w:cnfStyle w:val="000000100000" w:firstRow="0" w:lastRow="0" w:firstColumn="0" w:lastColumn="0" w:oddVBand="0" w:evenVBand="0" w:oddHBand="1" w:evenHBand="0" w:firstRowFirstColumn="0" w:firstRowLastColumn="0" w:lastRowFirstColumn="0" w:lastRowLastColumn="0"/>
-              <w:rPr>
-                <w:b/>
-                <w:bCs/>
-                <w:sz w:val="28"/>
-                <w:szCs w:val="28"/>
-              </w:rPr>
-            </w:pPr>
-          </w:p>
-        </w:tc>
-      </w:tr>
-      <w:tr>
-        <w:tc>
-          <w:tcPr>
-            <w:cnfStyle w:val="001000000000" w:firstRow="0" w:lastRow="0" w:firstColumn="1" w:lastColumn="0" w:oddVBand="0" w:evenVBand="0" w:oddHBand="0" w:evenHBand="0" w:firstRowFirstColumn="0" w:firstRowLastColumn="0" w:lastRowFirstColumn="0" w:lastRowLastColumn="0"/>
-            <w:tcW w:w="3235" w:type="dxa"/>
-          </w:tcPr>
-          <w:p>
-            <w:pPr>
+            <w:r>
               <w:rPr>
                 <w:b w:val="0"/>
                 <w:bCs w:val="0"/>
-                <w:sz w:val="28"/>
-                <w:szCs w:val="28"/>
-              </w:rPr>
-            </w:pPr>
-          </w:p>
-        </w:tc>
-        <w:tc>
-          <w:tcPr>
-            <w:tcW w:w="6115" w:type="dxa"/>
-          </w:tcPr>
-          <w:p>
-            <w:pPr>
-              <w:cnfStyle w:val="000000000000" w:firstRow="0" w:lastRow="0" w:firstColumn="0" w:lastColumn="0" w:oddVBand="0" w:evenVBand="0" w:oddHBand="0" w:evenHBand="0" w:firstRowFirstColumn="0" w:firstRowLastColumn="0" w:lastRowFirstColumn="0" w:lastRowLastColumn="0"/>
-              <w:rPr>
-                <w:b/>
-                <w:bCs/>
-                <w:sz w:val="28"/>
-                <w:szCs w:val="28"/>
-              </w:rPr>
-            </w:pPr>
-          </w:p>
-        </w:tc>
-      </w:tr>
-      <w:tr>
-        <w:trPr>
-          <w:cnfStyle w:val="000000100000" w:firstRow="0" w:lastRow="0" w:firstColumn="0" w:lastColumn="0" w:oddVBand="0" w:evenVBand="0" w:oddHBand="1" w:evenHBand="0" w:firstRowFirstColumn="0" w:firstRowLastColumn="0" w:lastRowFirstColumn="0" w:lastRowLastColumn="0"/>
-        </w:trPr>
-        <w:tc>
-          <w:tcPr>
-            <w:cnfStyle w:val="001000000000" w:firstRow="0" w:lastRow="0" w:firstColumn="1" w:lastColumn="0" w:oddVBand="0" w:evenVBand="0" w:oddHBand="0" w:evenHBand="0" w:firstRowFirstColumn="0" w:firstRowLastColumn="0" w:lastRowFirstColumn="0" w:lastRowLastColumn="0"/>
-            <w:tcW w:w="3235" w:type="dxa"/>
-          </w:tcPr>
-          <w:p>
-            <w:pPr>
+              </w:rPr>
+              <w:t xml:space="preserve">Preliminary development of Test </w:t>
+            </w:r>
+            <w:r>
               <w:rPr>
                 <w:b w:val="0"/>
                 <w:bCs w:val="0"/>
-                <w:sz w:val="28"/>
-                <w:szCs w:val="28"/>
-              </w:rPr>
-            </w:pPr>
+              </w:rPr>
+              <w:t>Documents</w:t>
+            </w:r>
           </w:p>
         </w:tc>
         <w:tc>
@@ -4097,77 +3979,15 @@
                 <w:szCs w:val="28"/>
               </w:rPr>
             </w:pPr>
-          </w:p>
-        </w:tc>
-      </w:tr>
-      <w:tr>
-        <w:tc>
-          <w:tcPr>
-            <w:cnfStyle w:val="001000000000" w:firstRow="0" w:lastRow="0" w:firstColumn="1" w:lastColumn="0" w:oddVBand="0" w:evenVBand="0" w:oddHBand="0" w:evenHBand="0" w:firstRowFirstColumn="0" w:firstRowLastColumn="0" w:lastRowFirstColumn="0" w:lastRowLastColumn="0"/>
-            <w:tcW w:w="3235" w:type="dxa"/>
-          </w:tcPr>
-          <w:p>
-            <w:pPr>
-              <w:rPr>
-                <w:b w:val="0"/>
-                <w:bCs w:val="0"/>
-                <w:sz w:val="28"/>
-                <w:szCs w:val="28"/>
-              </w:rPr>
-            </w:pPr>
-          </w:p>
-        </w:tc>
-        <w:tc>
-          <w:tcPr>
-            <w:tcW w:w="6115" w:type="dxa"/>
-          </w:tcPr>
-          <w:p>
-            <w:pPr>
-              <w:cnfStyle w:val="000000000000" w:firstRow="0" w:lastRow="0" w:firstColumn="0" w:lastColumn="0" w:oddVBand="0" w:evenVBand="0" w:oddHBand="0" w:evenHBand="0" w:firstRowFirstColumn="0" w:firstRowLastColumn="0" w:lastRowFirstColumn="0" w:lastRowLastColumn="0"/>
-              <w:rPr>
-                <w:b/>
-                <w:bCs/>
-                <w:sz w:val="28"/>
-                <w:szCs w:val="28"/>
-              </w:rPr>
-            </w:pPr>
-          </w:p>
-        </w:tc>
-      </w:tr>
-      <w:tr>
-        <w:trPr>
-          <w:cnfStyle w:val="000000100000" w:firstRow="0" w:lastRow="0" w:firstColumn="0" w:lastColumn="0" w:oddVBand="0" w:evenVBand="0" w:oddHBand="1" w:evenHBand="0" w:firstRowFirstColumn="0" w:firstRowLastColumn="0" w:lastRowFirstColumn="0" w:lastRowLastColumn="0"/>
-        </w:trPr>
-        <w:tc>
-          <w:tcPr>
-            <w:cnfStyle w:val="001000000000" w:firstRow="0" w:lastRow="0" w:firstColumn="1" w:lastColumn="0" w:oddVBand="0" w:evenVBand="0" w:oddHBand="0" w:evenHBand="0" w:firstRowFirstColumn="0" w:firstRowLastColumn="0" w:lastRowFirstColumn="0" w:lastRowLastColumn="0"/>
-            <w:tcW w:w="3235" w:type="dxa"/>
-          </w:tcPr>
-          <w:p>
-            <w:pPr>
-              <w:rPr>
-                <w:b w:val="0"/>
-                <w:bCs w:val="0"/>
-                <w:sz w:val="28"/>
-                <w:szCs w:val="28"/>
-              </w:rPr>
-            </w:pPr>
-          </w:p>
-        </w:tc>
-        <w:tc>
-          <w:tcPr>
-            <w:tcW w:w="6115" w:type="dxa"/>
-          </w:tcPr>
-          <w:p>
-            <w:pPr>
-              <w:cnfStyle w:val="000000100000" w:firstRow="0" w:lastRow="0" w:firstColumn="0" w:lastColumn="0" w:oddVBand="0" w:evenVBand="0" w:oddHBand="1" w:evenHBand="0" w:firstRowFirstColumn="0" w:firstRowLastColumn="0" w:lastRowFirstColumn="0" w:lastRowLastColumn="0"/>
-              <w:rPr>
-                <w:b/>
-                <w:bCs/>
-                <w:sz w:val="28"/>
-                <w:szCs w:val="28"/>
-              </w:rPr>
-            </w:pPr>
+            <w:r>
+              <w:t xml:space="preserve">Provided a base to work off when further structuring of the test </w:t>
+            </w:r>
+            <w:r>
+              <w:t>documents and matrix</w:t>
+            </w:r>
+            <w:r>
+              <w:t>.</w:t>
+            </w:r>
           </w:p>
         </w:tc>
       </w:tr>
@@ -4283,6 +4103,13 @@
                 <w:szCs w:val="28"/>
               </w:rPr>
             </w:pPr>
+            <w:r>
+              <w:rPr>
+                <w:b w:val="0"/>
+                <w:bCs w:val="0"/>
+              </w:rPr>
+              <w:t>Scrum meeting</w:t>
+            </w:r>
           </w:p>
         </w:tc>
         <w:tc>
@@ -4299,6 +4126,9 @@
                 <w:szCs w:val="28"/>
               </w:rPr>
             </w:pPr>
+            <w:r>
+              <w:t>Meeting was productive in establishing a starting point for the week’s tasks</w:t>
+            </w:r>
           </w:p>
         </w:tc>
       </w:tr>
@@ -4317,6 +4147,13 @@
                 <w:szCs w:val="28"/>
               </w:rPr>
             </w:pPr>
+            <w:r>
+              <w:rPr>
+                <w:b w:val="0"/>
+                <w:bCs w:val="0"/>
+              </w:rPr>
+              <w:t>Communication</w:t>
+            </w:r>
           </w:p>
         </w:tc>
         <w:tc>
@@ -4333,6 +4170,9 @@
                 <w:szCs w:val="28"/>
               </w:rPr>
             </w:pPr>
+            <w:r>
+              <w:t>Clear and honest discourse around the parts of the project we were all comfortable with ensured that work would be completed</w:t>
+            </w:r>
           </w:p>
         </w:tc>
       </w:tr>
@@ -4354,6 +4194,13 @@
                 <w:szCs w:val="28"/>
               </w:rPr>
             </w:pPr>
+            <w:r>
+              <w:rPr>
+                <w:b w:val="0"/>
+                <w:bCs w:val="0"/>
+              </w:rPr>
+              <w:t>Git</w:t>
+            </w:r>
           </w:p>
         </w:tc>
         <w:tc>
@@ -4370,6 +4217,9 @@
                 <w:szCs w:val="28"/>
               </w:rPr>
             </w:pPr>
+            <w:r>
+              <w:t>Allows us to share work easier and show our contributions</w:t>
+            </w:r>
           </w:p>
         </w:tc>
       </w:tr>
@@ -4388,6 +4238,13 @@
                 <w:szCs w:val="28"/>
               </w:rPr>
             </w:pPr>
+            <w:r>
+              <w:rPr>
+                <w:b w:val="0"/>
+                <w:bCs w:val="0"/>
+              </w:rPr>
+              <w:t>Jira</w:t>
+            </w:r>
           </w:p>
         </w:tc>
         <w:tc>
@@ -4404,6 +4261,9 @@
                 <w:szCs w:val="28"/>
               </w:rPr>
             </w:pPr>
+            <w:r>
+              <w:t>Allows us to communicate tasks and responsibilities easier</w:t>
+            </w:r>
           </w:p>
         </w:tc>
       </w:tr>
@@ -4592,6 +4452,7 @@
                 <w:sz w:val="28"/>
                 <w:szCs w:val="28"/>
               </w:rPr>
+              <w:lastRenderedPageBreak/>
               <w:t>Topic/Work Item</w:t>
             </w:r>
           </w:p>
@@ -4637,6 +4498,13 @@
                 <w:szCs w:val="28"/>
               </w:rPr>
             </w:pPr>
+            <w:r>
+              <w:rPr>
+                <w:b w:val="0"/>
+                <w:bCs w:val="0"/>
+              </w:rPr>
+              <w:t>n/a</w:t>
+            </w:r>
           </w:p>
         </w:tc>
         <w:tc>
@@ -4653,6 +4521,9 @@
                 <w:szCs w:val="28"/>
               </w:rPr>
             </w:pPr>
+            <w:r>
+              <w:t>n/a</w:t>
+            </w:r>
           </w:p>
         </w:tc>
       </w:tr>
@@ -4921,50 +4792,151 @@
         </w:numPr>
       </w:pPr>
       <w:r>
+        <w:rPr>
+          <w:b/>
+          <w:bCs/>
+        </w:rPr>
         <w:t xml:space="preserve">What is the difference between </w:t>
       </w:r>
       <w:r>
+        <w:rPr>
+          <w:b/>
+          <w:bCs/>
+        </w:rPr>
         <w:t xml:space="preserve">blackbox tests </w:t>
       </w:r>
       <w:r>
+        <w:rPr>
+          <w:b/>
+          <w:bCs/>
+        </w:rPr>
         <w:t xml:space="preserve">cases and </w:t>
       </w:r>
       <w:r>
+        <w:rPr>
+          <w:b/>
+          <w:bCs/>
+        </w:rPr>
         <w:t>blackbox test</w:t>
       </w:r>
       <w:r>
+        <w:rPr>
+          <w:b/>
+          <w:bCs/>
+        </w:rPr>
         <w:t xml:space="preserve"> code? </w:t>
       </w:r>
       <w:r>
+        <w:rPr>
+          <w:b/>
+          <w:bCs/>
+        </w:rPr>
         <w:t>E</w:t>
       </w:r>
       <w:r>
+        <w:rPr>
+          <w:b/>
+          <w:bCs/>
+        </w:rPr>
         <w:t xml:space="preserve">xplain how we use assertion in Visual Studio to </w:t>
       </w:r>
       <w:r>
+        <w:rPr>
+          <w:b/>
+          <w:bCs/>
+        </w:rPr>
         <w:t>execute tests.</w:t>
       </w:r>
       <w:r>
+        <w:rPr>
+          <w:b/>
+          <w:bCs/>
+        </w:rPr>
         <w:br/>
       </w:r>
       <w:r>
+        <w:rPr>
+          <w:b/>
+          <w:bCs/>
+        </w:rPr>
         <w:br/>
       </w:r>
       <w:r>
-        <w:br/>
-      </w:r>
-      <w:r>
-        <w:br/>
-      </w:r>
-      <w:r>
-        <w:br/>
-      </w:r>
-      <w:r>
-        <w:br/>
-      </w:r>
-      <w:r>
-        <w:br/>
-      </w:r>
+        <w:t xml:space="preserve">Blackbox Test Cases are designed scenarios and inputs </w:t>
+      </w:r>
+      <w:r>
+        <w:t>used</w:t>
+      </w:r>
+      <w:r>
+        <w:t xml:space="preserve"> to validate the functionality of software without considering the internal workings. These cases outline what inputs should be given and what the expected outputs are. They focus on requirements and specifications</w:t>
+      </w:r>
+      <w:r>
+        <w:t xml:space="preserve"> instead of the code itself</w:t>
+      </w:r>
+      <w:r>
+        <w:t>. Test cases document the conditions under which the software is to be tested, the steps to perform the test, and the expected results.</w:t>
+      </w:r>
+    </w:p>
+    <w:p>
+      <w:pPr>
+        <w:pStyle w:val="ListParagraph"/>
+      </w:pPr>
+    </w:p>
+    <w:p>
+      <w:pPr>
+        <w:pStyle w:val="ListParagraph"/>
+      </w:pPr>
+      <w:r>
+        <w:t xml:space="preserve">Blackbox Test Code, on the other hand, is the actual implementation of the test cases in a programming language using a testing framework. </w:t>
+      </w:r>
+      <w:r>
+        <w:t xml:space="preserve">The </w:t>
+      </w:r>
+      <w:r>
+        <w:t xml:space="preserve">code executes the test cases automatically, asserting whether the actual output </w:t>
+      </w:r>
+      <w:proofErr w:type="gramStart"/>
+      <w:r>
+        <w:t>match</w:t>
+      </w:r>
+      <w:proofErr w:type="gramEnd"/>
+      <w:r>
+        <w:t xml:space="preserve"> the expected output. The code includes the setup, execution, and validation of the test conditions.</w:t>
+      </w:r>
+    </w:p>
+    <w:p>
+      <w:pPr>
+        <w:pStyle w:val="ListParagraph"/>
+      </w:pPr>
+    </w:p>
+    <w:p>
+      <w:pPr>
+        <w:pStyle w:val="ListParagraph"/>
+      </w:pPr>
+      <w:r>
+        <w:t xml:space="preserve">In Visual Studio, assertions are used within test code to verify if a condition holds true. If the assertion fails, the test framework reports it, showing which tests failed and why. This helps ensure that the code meets </w:t>
+      </w:r>
+      <w:r>
+        <w:t xml:space="preserve">the </w:t>
+      </w:r>
+      <w:r>
+        <w:t xml:space="preserve">specifications </w:t>
+      </w:r>
+      <w:r>
+        <w:t>provided</w:t>
+      </w:r>
+      <w:r>
+        <w:t>.</w:t>
+      </w:r>
+    </w:p>
+    <w:p>
+      <w:pPr>
+        <w:pStyle w:val="ListParagraph"/>
+        <w:rPr>
+          <w:b/>
+          <w:bCs/>
+        </w:rPr>
+      </w:pPr>
     </w:p>
     <w:p>
       <w:pPr>
@@ -4973,35 +4945,120 @@
           <w:ilvl w:val="0"/>
           <w:numId w:val="4"/>
         </w:numPr>
-      </w:pPr>
-      <w:r>
+        <w:rPr>
+          <w:b/>
+          <w:bCs/>
+        </w:rPr>
+      </w:pPr>
+      <w:r>
+        <w:rPr>
+          <w:b/>
+          <w:bCs/>
+        </w:rPr>
         <w:t xml:space="preserve">How can a traceability </w:t>
       </w:r>
       <w:r>
+        <w:rPr>
+          <w:b/>
+          <w:bCs/>
+        </w:rPr>
         <w:t xml:space="preserve">matrix </w:t>
       </w:r>
       <w:r>
+        <w:rPr>
+          <w:b/>
+          <w:bCs/>
+        </w:rPr>
         <w:t>help in the testing process?</w:t>
       </w:r>
       <w:r>
+        <w:rPr>
+          <w:b/>
+          <w:bCs/>
+        </w:rPr>
         <w:br/>
       </w:r>
       <w:r>
+        <w:rPr>
+          <w:b/>
+          <w:bCs/>
+        </w:rPr>
         <w:br/>
       </w:r>
       <w:r>
+        <w:t>A Traceability Matrix is a document that maps and traces user requirements with the test cases designed to verify those requirements.</w:t>
+      </w:r>
+      <w:r>
+        <w:t xml:space="preserve"> They are</w:t>
+      </w:r>
+      <w:r>
+        <w:t xml:space="preserve"> important in large projects.</w:t>
+      </w:r>
+      <w:r>
+        <w:t xml:space="preserve"> It ensures that all requirements defined for a system are tested in the test protocols. </w:t>
+      </w:r>
+    </w:p>
+    <w:p>
+      <w:pPr>
+        <w:pStyle w:val="ListParagraph"/>
+      </w:pPr>
+    </w:p>
+    <w:p>
+      <w:pPr>
+        <w:pStyle w:val="ListParagraph"/>
+        <w:numPr>
+          <w:ilvl w:val="0"/>
+          <w:numId w:val="7"/>
+        </w:numPr>
+      </w:pPr>
+      <w:r>
+        <w:t>Ensuring that software has been written to implement each of the requirements</w:t>
+      </w:r>
+    </w:p>
+    <w:p>
+      <w:pPr>
+        <w:pStyle w:val="ListParagraph"/>
+        <w:numPr>
+          <w:ilvl w:val="0"/>
+          <w:numId w:val="7"/>
+        </w:numPr>
+      </w:pPr>
+      <w:r>
+        <w:t xml:space="preserve">Ensuring that tests have been developed to test </w:t>
+      </w:r>
+      <w:proofErr w:type="gramStart"/>
+      <w:r>
+        <w:t>all of</w:t>
+      </w:r>
+      <w:proofErr w:type="gramEnd"/>
+      <w:r>
+        <w:t xml:space="preserve"> the software written for each requirement.</w:t>
+      </w:r>
+    </w:p>
+    <w:p>
+      <w:pPr>
+        <w:pStyle w:val="ListParagraph"/>
+      </w:pPr>
+      <w:r>
         <w:lastRenderedPageBreak/>
-        <w:br/>
-      </w:r>
-      <w:r>
-        <w:br/>
-      </w:r>
-      <w:r>
-        <w:br/>
-      </w:r>
-      <w:r>
-        <w:br/>
-      </w:r>
+        <w:t>The matrix lists the business requirements across the top and the tests down the left side.</w:t>
+      </w:r>
+      <w:r>
+        <w:t xml:space="preserve"> </w:t>
+      </w:r>
+      <w:r>
+        <w:t>Overall, a traceability matrix enhances the organization, efficiency, and effectiveness of the testing process, ensuring comprehensive coverage and easier management of requirements and tests.</w:t>
+      </w:r>
+    </w:p>
+    <w:p>
+      <w:pPr>
+        <w:pStyle w:val="ListParagraph"/>
+      </w:pPr>
+    </w:p>
+    <w:p>
+      <w:pPr>
+        <w:pStyle w:val="ListParagraph"/>
+      </w:pPr>
     </w:p>
     <w:p>
       <w:pPr>
@@ -5010,35 +5067,95 @@
           <w:ilvl w:val="0"/>
           <w:numId w:val="4"/>
         </w:numPr>
-      </w:pPr>
-      <w:r>
+        <w:rPr>
+          <w:b/>
+          <w:bCs/>
+        </w:rPr>
+      </w:pPr>
+      <w:r>
+        <w:rPr>
+          <w:b/>
+          <w:bCs/>
+        </w:rPr>
         <w:t xml:space="preserve">Write </w:t>
       </w:r>
       <w:r>
+        <w:rPr>
+          <w:b/>
+          <w:bCs/>
+        </w:rPr>
         <w:t>down</w:t>
       </w:r>
       <w:r>
+        <w:rPr>
+          <w:b/>
+          <w:bCs/>
+        </w:rPr>
         <w:t xml:space="preserve"> two of the </w:t>
       </w:r>
       <w:r>
+        <w:rPr>
+          <w:b/>
+          <w:bCs/>
+        </w:rPr>
         <w:t>function</w:t>
       </w:r>
       <w:r>
+        <w:rPr>
+          <w:b/>
+          <w:bCs/>
+        </w:rPr>
         <w:t xml:space="preserve"> prototypes</w:t>
       </w:r>
       <w:r>
+        <w:rPr>
+          <w:b/>
+          <w:bCs/>
+        </w:rPr>
         <w:t xml:space="preserve"> you submitted.</w:t>
       </w:r>
       <w:r>
+        <w:rPr>
+          <w:b/>
+          <w:bCs/>
+        </w:rPr>
         <w:t xml:space="preserve"> </w:t>
       </w:r>
       <w:r>
-        <w:t xml:space="preserve">Why did </w:t>
-      </w:r>
-      <w:r>
-        <w:t xml:space="preserve">do you need each one of them and how will each one help you achieve the </w:t>
-      </w:r>
-      <w:r>
+        <w:rPr>
+          <w:b/>
+          <w:bCs/>
+        </w:rPr>
+        <w:t xml:space="preserve">Why </w:t>
+      </w:r>
+      <w:proofErr w:type="gramStart"/>
+      <w:r>
+        <w:rPr>
+          <w:b/>
+          <w:bCs/>
+        </w:rPr>
+        <w:t xml:space="preserve">did </w:t>
+      </w:r>
+      <w:r>
+        <w:rPr>
+          <w:b/>
+          <w:bCs/>
+        </w:rPr>
+        <w:t>do</w:t>
+      </w:r>
+      <w:proofErr w:type="gramEnd"/>
+      <w:r>
+        <w:rPr>
+          <w:b/>
+          <w:bCs/>
+        </w:rPr>
+        <w:t xml:space="preserve"> you need each one of them and how will each one help you achieve the </w:t>
+      </w:r>
+      <w:r>
+        <w:rPr>
+          <w:b/>
+          <w:bCs/>
+        </w:rPr>
         <w:t>project needs?</w:t>
       </w:r>
     </w:p>
@@ -5050,10 +5167,96 @@
         <w:br/>
       </w:r>
       <w:r>
-        <w:br/>
-      </w:r>
-      <w:r>
-        <w:br/>
+        <w:rPr>
+          <w:b/>
+          <w:bCs/>
+        </w:rPr>
+        <w:t>Function Prototype 1:</w:t>
+      </w:r>
+      <w:r>
+        <w:t xml:space="preserve"> </w:t>
+      </w:r>
+      <w:r>
+        <w:t xml:space="preserve">int </w:t>
+      </w:r>
+      <w:proofErr w:type="gramStart"/>
+      <w:r>
+        <w:t>findTruckForShipment(</w:t>
+      </w:r>
+      <w:proofErr w:type="gramEnd"/>
+      <w:r>
+        <w:rPr>
+          <w:i/>
+          <w:iCs/>
+        </w:rPr>
+        <w:t>const struct Map map, const struct Truck trucks[], const int numTrucks, const struct Package package</w:t>
+      </w:r>
+      <w:r>
+        <w:t>);</w:t>
+      </w:r>
+    </w:p>
+    <w:p>
+      <w:pPr>
+        <w:pStyle w:val="ListParagraph"/>
+      </w:pPr>
+      <w:r>
+        <w:rPr>
+          <w:b/>
+          <w:bCs/>
+        </w:rPr>
+        <w:t>Reason and Importance:</w:t>
+      </w:r>
+      <w:r>
+        <w:t xml:space="preserve"> This function is critical as it determines which truck should be assigned a given shipment based on factors like truck </w:t>
+      </w:r>
+      <w:r>
+        <w:t>volume</w:t>
+      </w:r>
+      <w:r>
+        <w:t xml:space="preserve">, proximity to the destination, and the shipment’s weight and size. It ensures that the logistics are optimized, minimizing the distance trucks need to deviate from their paths while considering their load capacities. </w:t>
+      </w:r>
+    </w:p>
+    <w:p>
+      <w:pPr>
+        <w:pStyle w:val="ListParagraph"/>
+      </w:pPr>
+    </w:p>
+    <w:p>
+      <w:pPr>
+        <w:pStyle w:val="ListParagraph"/>
+      </w:pPr>
+      <w:r>
+        <w:rPr>
+          <w:b/>
+          <w:bCs/>
+        </w:rPr>
+        <w:t>Function Prototype 2:</w:t>
+      </w:r>
+      <w:r>
+        <w:t xml:space="preserve"> bool </w:t>
+      </w:r>
+      <w:proofErr w:type="gramStart"/>
+      <w:r>
+        <w:t>isValidDestination(</w:t>
+      </w:r>
+      <w:proofErr w:type="gramEnd"/>
+      <w:r>
+        <w:t>const struct Map map, const std::string&amp; destination);</w:t>
+      </w:r>
+    </w:p>
+    <w:p>
+      <w:pPr>
+        <w:pStyle w:val="ListParagraph"/>
+      </w:pPr>
+      <w:r>
+        <w:rPr>
+          <w:b/>
+          <w:bCs/>
+        </w:rPr>
+        <w:t>Reason and Importance:</w:t>
+      </w:r>
+      <w:r>
+        <w:t xml:space="preserve"> This function checks if a given destination is valid, meaning it is within the delivery area and not an inaccessible point like inside a building. This is important to avoid errors in shipment assignments, ensuring that packages are only sent to reachable and correct addresses. By validating destinations, this function helps maintain the integrity and reliability of the delivery process, preventing the system from attempting to deliver to invalid locations.</w:t>
       </w:r>
       <w:r>
         <w:br/>
@@ -5193,9 +5396,95 @@
     </w:lvl>
   </w:abstractNum>
   <w:abstractNum w:abstractNumId="1" w15:restartNumberingAfterBreak="0">
+    <w:nsid w:val="244B0CDD"/>
+    <w:multiLevelType w:val="hybridMultilevel"/>
+    <w:tmpl w:val="C59EC99A"/>
+    <w:lvl w:ilvl="0" w:tplc="FFFFFFFF">
+      <w:start w:val="1"/>
+      <w:numFmt w:val="decimal"/>
+      <w:lvlText w:val="%1."/>
+      <w:lvlJc w:val="left"/>
+      <w:pPr>
+        <w:ind w:left="720" w:hanging="360"/>
+      </w:pPr>
+    </w:lvl>
+    <w:lvl w:ilvl="1" w:tplc="FFFFFFFF" w:tentative="1">
+      <w:start w:val="1"/>
+      <w:numFmt w:val="lowerLetter"/>
+      <w:lvlText w:val="%2."/>
+      <w:lvlJc w:val="left"/>
+      <w:pPr>
+        <w:ind w:left="1440" w:hanging="360"/>
+      </w:pPr>
+    </w:lvl>
+    <w:lvl w:ilvl="2" w:tplc="FFFFFFFF" w:tentative="1">
+      <w:start w:val="1"/>
+      <w:numFmt w:val="lowerRoman"/>
+      <w:lvlText w:val="%3."/>
+      <w:lvlJc w:val="right"/>
+      <w:pPr>
+        <w:ind w:left="2160" w:hanging="180"/>
+      </w:pPr>
+    </w:lvl>
+    <w:lvl w:ilvl="3" w:tplc="FFFFFFFF" w:tentative="1">
+      <w:start w:val="1"/>
+      <w:numFmt w:val="decimal"/>
+      <w:lvlText w:val="%4."/>
+      <w:lvlJc w:val="left"/>
+      <w:pPr>
+        <w:ind w:left="2880" w:hanging="360"/>
+      </w:pPr>
+    </w:lvl>
+    <w:lvl w:ilvl="4" w:tplc="FFFFFFFF" w:tentative="1">
+      <w:start w:val="1"/>
+      <w:numFmt w:val="lowerLetter"/>
+      <w:lvlText w:val="%5."/>
+      <w:lvlJc w:val="left"/>
+      <w:pPr>
+        <w:ind w:left="3600" w:hanging="360"/>
+      </w:pPr>
+    </w:lvl>
+    <w:lvl w:ilvl="5" w:tplc="FFFFFFFF" w:tentative="1">
+      <w:start w:val="1"/>
+      <w:numFmt w:val="lowerRoman"/>
+      <w:lvlText w:val="%6."/>
+      <w:lvlJc w:val="right"/>
+      <w:pPr>
+        <w:ind w:left="4320" w:hanging="180"/>
+      </w:pPr>
+    </w:lvl>
+    <w:lvl w:ilvl="6" w:tplc="FFFFFFFF" w:tentative="1">
+      <w:start w:val="1"/>
+      <w:numFmt w:val="decimal"/>
+      <w:lvlText w:val="%7."/>
+      <w:lvlJc w:val="left"/>
+      <w:pPr>
+        <w:ind w:left="5040" w:hanging="360"/>
+      </w:pPr>
+    </w:lvl>
+    <w:lvl w:ilvl="7" w:tplc="FFFFFFFF" w:tentative="1">
+      <w:start w:val="1"/>
+      <w:numFmt w:val="lowerLetter"/>
+      <w:lvlText w:val="%8."/>
+      <w:lvlJc w:val="left"/>
+      <w:pPr>
+        <w:ind w:left="5760" w:hanging="360"/>
+      </w:pPr>
+    </w:lvl>
+    <w:lvl w:ilvl="8" w:tplc="FFFFFFFF" w:tentative="1">
+      <w:start w:val="1"/>
+      <w:numFmt w:val="lowerRoman"/>
+      <w:lvlText w:val="%9."/>
+      <w:lvlJc w:val="right"/>
+      <w:pPr>
+        <w:ind w:left="6480" w:hanging="180"/>
+      </w:pPr>
+    </w:lvl>
+  </w:abstractNum>
+  <w:abstractNum w:abstractNumId="2" w15:restartNumberingAfterBreak="0">
     <w:nsid w:val="42574F09"/>
     <w:multiLevelType w:val="hybridMultilevel"/>
-    <w:tmpl w:val="C59EC99A"/>
+    <w:tmpl w:val="61C40494"/>
     <w:lvl w:ilvl="0" w:tplc="0409000F">
       <w:start w:val="1"/>
       <w:numFmt w:val="decimal"/>
@@ -5278,7 +5567,7 @@
       </w:pPr>
     </w:lvl>
   </w:abstractNum>
-  <w:abstractNum w:abstractNumId="2" w15:restartNumberingAfterBreak="0">
+  <w:abstractNum w:abstractNumId="3" w15:restartNumberingAfterBreak="0">
     <w:nsid w:val="566062EB"/>
     <w:multiLevelType w:val="hybridMultilevel"/>
     <w:tmpl w:val="409C24E4"/>
@@ -5391,7 +5680,7 @@
       </w:rPr>
     </w:lvl>
   </w:abstractNum>
-  <w:abstractNum w:abstractNumId="3" w15:restartNumberingAfterBreak="0">
+  <w:abstractNum w:abstractNumId="4" w15:restartNumberingAfterBreak="0">
     <w:nsid w:val="60C5296A"/>
     <w:multiLevelType w:val="hybridMultilevel"/>
     <w:tmpl w:val="92A2CF70"/>
@@ -5504,7 +5793,120 @@
       </w:rPr>
     </w:lvl>
   </w:abstractNum>
-  <w:abstractNum w:abstractNumId="4" w15:restartNumberingAfterBreak="0">
+  <w:abstractNum w:abstractNumId="5" w15:restartNumberingAfterBreak="0">
+    <w:nsid w:val="663434D7"/>
+    <w:multiLevelType w:val="hybridMultilevel"/>
+    <w:tmpl w:val="AC860268"/>
+    <w:lvl w:ilvl="0" w:tplc="10090001">
+      <w:start w:val="1"/>
+      <w:numFmt w:val="bullet"/>
+      <w:lvlText w:val=""/>
+      <w:lvlJc w:val="left"/>
+      <w:pPr>
+        <w:ind w:left="1440" w:hanging="360"/>
+      </w:pPr>
+      <w:rPr>
+        <w:rFonts w:ascii="Symbol" w:hAnsi="Symbol" w:hint="default"/>
+      </w:rPr>
+    </w:lvl>
+    <w:lvl w:ilvl="1" w:tplc="10090003" w:tentative="1">
+      <w:start w:val="1"/>
+      <w:numFmt w:val="bullet"/>
+      <w:lvlText w:val="o"/>
+      <w:lvlJc w:val="left"/>
+      <w:pPr>
+        <w:ind w:left="2160" w:hanging="360"/>
+      </w:pPr>
+      <w:rPr>
+        <w:rFonts w:ascii="Courier New" w:hAnsi="Courier New" w:cs="Courier New" w:hint="default"/>
+      </w:rPr>
+    </w:lvl>
+    <w:lvl w:ilvl="2" w:tplc="10090005" w:tentative="1">
+      <w:start w:val="1"/>
+      <w:numFmt w:val="bullet"/>
+      <w:lvlText w:val=""/>
+      <w:lvlJc w:val="left"/>
+      <w:pPr>
+        <w:ind w:left="2880" w:hanging="360"/>
+      </w:pPr>
+      <w:rPr>
+        <w:rFonts w:ascii="Wingdings" w:hAnsi="Wingdings" w:hint="default"/>
+      </w:rPr>
+    </w:lvl>
+    <w:lvl w:ilvl="3" w:tplc="10090001" w:tentative="1">
+      <w:start w:val="1"/>
+      <w:numFmt w:val="bullet"/>
+      <w:lvlText w:val=""/>
+      <w:lvlJc w:val="left"/>
+      <w:pPr>
+        <w:ind w:left="3600" w:hanging="360"/>
+      </w:pPr>
+      <w:rPr>
+        <w:rFonts w:ascii="Symbol" w:hAnsi="Symbol" w:hint="default"/>
+      </w:rPr>
+    </w:lvl>
+    <w:lvl w:ilvl="4" w:tplc="10090003" w:tentative="1">
+      <w:start w:val="1"/>
+      <w:numFmt w:val="bullet"/>
+      <w:lvlText w:val="o"/>
+      <w:lvlJc w:val="left"/>
+      <w:pPr>
+        <w:ind w:left="4320" w:hanging="360"/>
+      </w:pPr>
+      <w:rPr>
+        <w:rFonts w:ascii="Courier New" w:hAnsi="Courier New" w:cs="Courier New" w:hint="default"/>
+      </w:rPr>
+    </w:lvl>
+    <w:lvl w:ilvl="5" w:tplc="10090005" w:tentative="1">
+      <w:start w:val="1"/>
+      <w:numFmt w:val="bullet"/>
+      <w:lvlText w:val=""/>
+      <w:lvlJc w:val="left"/>
+      <w:pPr>
+        <w:ind w:left="5040" w:hanging="360"/>
+      </w:pPr>
+      <w:rPr>
+        <w:rFonts w:ascii="Wingdings" w:hAnsi="Wingdings" w:hint="default"/>
+      </w:rPr>
+    </w:lvl>
+    <w:lvl w:ilvl="6" w:tplc="10090001" w:tentative="1">
+      <w:start w:val="1"/>
+      <w:numFmt w:val="bullet"/>
+      <w:lvlText w:val=""/>
+      <w:lvlJc w:val="left"/>
+      <w:pPr>
+        <w:ind w:left="5760" w:hanging="360"/>
+      </w:pPr>
+      <w:rPr>
+        <w:rFonts w:ascii="Symbol" w:hAnsi="Symbol" w:hint="default"/>
+      </w:rPr>
+    </w:lvl>
+    <w:lvl w:ilvl="7" w:tplc="10090003" w:tentative="1">
+      <w:start w:val="1"/>
+      <w:numFmt w:val="bullet"/>
+      <w:lvlText w:val="o"/>
+      <w:lvlJc w:val="left"/>
+      <w:pPr>
+        <w:ind w:left="6480" w:hanging="360"/>
+      </w:pPr>
+      <w:rPr>
+        <w:rFonts w:ascii="Courier New" w:hAnsi="Courier New" w:cs="Courier New" w:hint="default"/>
+      </w:rPr>
+    </w:lvl>
+    <w:lvl w:ilvl="8" w:tplc="10090005" w:tentative="1">
+      <w:start w:val="1"/>
+      <w:numFmt w:val="bullet"/>
+      <w:lvlText w:val=""/>
+      <w:lvlJc w:val="left"/>
+      <w:pPr>
+        <w:ind w:left="7200" w:hanging="360"/>
+      </w:pPr>
+      <w:rPr>
+        <w:rFonts w:ascii="Wingdings" w:hAnsi="Wingdings" w:hint="default"/>
+      </w:rPr>
+    </w:lvl>
+  </w:abstractNum>
+  <w:abstractNum w:abstractNumId="6" w15:restartNumberingAfterBreak="0">
     <w:nsid w:val="7B3F028A"/>
     <w:multiLevelType w:val="hybridMultilevel"/>
     <w:tmpl w:val="C6F0627C"/>
@@ -5621,16 +6023,22 @@
     <w:abstractNumId w:val="0"/>
   </w:num>
   <w:num w:numId="2" w16cid:durableId="518588145">
+    <w:abstractNumId w:val="6"/>
+  </w:num>
+  <w:num w:numId="3" w16cid:durableId="1972057016">
+    <w:abstractNumId w:val="3"/>
+  </w:num>
+  <w:num w:numId="4" w16cid:durableId="214784410">
+    <w:abstractNumId w:val="2"/>
+  </w:num>
+  <w:num w:numId="5" w16cid:durableId="1720982311">
     <w:abstractNumId w:val="4"/>
   </w:num>
-  <w:num w:numId="3" w16cid:durableId="1972057016">
-    <w:abstractNumId w:val="2"/>
-  </w:num>
-  <w:num w:numId="4" w16cid:durableId="214784410">
+  <w:num w:numId="6" w16cid:durableId="784538612">
     <w:abstractNumId w:val="1"/>
   </w:num>
-  <w:num w:numId="5" w16cid:durableId="1720982311">
-    <w:abstractNumId w:val="3"/>
+  <w:num w:numId="7" w16cid:durableId="679235828">
+    <w:abstractNumId w:val="5"/>
   </w:num>
 </w:numbering>
 </file>
@@ -6282,6 +6690,11 @@
       <w:szCs w:val="24"/>
     </w:rPr>
   </w:style>
+  <w:style w:type="character" w:customStyle="1" w:styleId="ui-provider">
+    <w:name w:val="ui-provider"/>
+    <w:basedOn w:val="DefaultParagraphFont"/>
+    <w:rsid w:val="001E3301"/>
+  </w:style>
 </w:styles>
 </file>
 
@@ -6581,6 +6994,17 @@
 </file>
 
 <file path=customXml/item1.xml><?xml version="1.0" encoding="utf-8"?>
+<p:properties xmlns:p="http://schemas.microsoft.com/office/2006/metadata/properties" xmlns:xsi="http://www.w3.org/2001/XMLSchema-instance" xmlns:pc="http://schemas.microsoft.com/office/infopath/2007/PartnerControls">
+  <documentManagement>
+    <TaxCatchAll xmlns="7db3b190-d1cf-4882-bee6-3064ce691739" xsi:nil="true"/>
+    <lcf76f155ced4ddcb4097134ff3c332f xmlns="7e7c8aa9-4be2-48a6-a0f7-80013db2e73b">
+      <Terms xmlns="http://schemas.microsoft.com/office/infopath/2007/PartnerControls"/>
+    </lcf76f155ced4ddcb4097134ff3c332f>
+  </documentManagement>
+</p:properties>
+</file>
+
+<file path=customXml/item2.xml><?xml version="1.0" encoding="utf-8"?>
 <ct:contentTypeSchema xmlns:ct="http://schemas.microsoft.com/office/2006/metadata/contentType" xmlns:ma="http://schemas.microsoft.com/office/2006/metadata/properties/metaAttributes" ct:_="" ma:_="" ma:contentTypeName="Document" ma:contentTypeID="0x010100068B9DB3898E1840A1985BE38A336A09" ma:contentTypeVersion="12" ma:contentTypeDescription="Create a new document." ma:contentTypeScope="" ma:versionID="2e7fe1ede33cf1dc680f0e4a7db54bb2">
   <xsd:schema xmlns:xsd="http://www.w3.org/2001/XMLSchema" xmlns:xs="http://www.w3.org/2001/XMLSchema" xmlns:p="http://schemas.microsoft.com/office/2006/metadata/properties" xmlns:ns2="7e7c8aa9-4be2-48a6-a0f7-80013db2e73b" xmlns:ns3="7db3b190-d1cf-4882-bee6-3064ce691739" targetNamespace="http://schemas.microsoft.com/office/2006/metadata/properties" ma:root="true" ma:fieldsID="c518a831eea8f0d02cef310fd2c9fe1b" ns2:_="" ns3:_="">
     <xsd:import namespace="7e7c8aa9-4be2-48a6-a0f7-80013db2e73b"/>
@@ -6783,17 +7207,6 @@
 </ct:contentTypeSchema>
 </file>
 
-<file path=customXml/item2.xml><?xml version="1.0" encoding="utf-8"?>
-<p:properties xmlns:p="http://schemas.microsoft.com/office/2006/metadata/properties" xmlns:xsi="http://www.w3.org/2001/XMLSchema-instance" xmlns:pc="http://schemas.microsoft.com/office/infopath/2007/PartnerControls">
-  <documentManagement>
-    <TaxCatchAll xmlns="7db3b190-d1cf-4882-bee6-3064ce691739" xsi:nil="true"/>
-    <lcf76f155ced4ddcb4097134ff3c332f xmlns="7e7c8aa9-4be2-48a6-a0f7-80013db2e73b">
-      <Terms xmlns="http://schemas.microsoft.com/office/infopath/2007/PartnerControls"/>
-    </lcf76f155ced4ddcb4097134ff3c332f>
-  </documentManagement>
-</p:properties>
-</file>
-
 <file path=customXml/item3.xml><?xml version="1.0" encoding="utf-8"?>
 <?mso-contentType ?>
 <FormTemplates xmlns="http://schemas.microsoft.com/sharepoint/v3/contenttype/forms">
@@ -6804,6 +7217,17 @@
 </file>
 
 <file path=customXml/itemProps1.xml><?xml version="1.0" encoding="utf-8"?>
+<ds:datastoreItem xmlns:ds="http://schemas.openxmlformats.org/officeDocument/2006/customXml" ds:itemID="{D05CC56E-5F9E-4357-BA10-C077EE9FAC3E}">
+  <ds:schemaRefs>
+    <ds:schemaRef ds:uri="http://schemas.microsoft.com/office/2006/metadata/properties"/>
+    <ds:schemaRef ds:uri="http://schemas.microsoft.com/office/infopath/2007/PartnerControls"/>
+    <ds:schemaRef ds:uri="7db3b190-d1cf-4882-bee6-3064ce691739"/>
+    <ds:schemaRef ds:uri="7e7c8aa9-4be2-48a6-a0f7-80013db2e73b"/>
+  </ds:schemaRefs>
+</ds:datastoreItem>
+</file>
+
+<file path=customXml/itemProps2.xml><?xml version="1.0" encoding="utf-8"?>
 <ds:datastoreItem xmlns:ds="http://schemas.openxmlformats.org/officeDocument/2006/customXml" ds:itemID="{CFCF5958-E872-4F57-B899-EF94AA812F18}">
   <ds:schemaRefs>
     <ds:schemaRef ds:uri="http://schemas.microsoft.com/office/2006/metadata/contentType"/>
@@ -6822,17 +7246,6 @@
 </ds:datastoreItem>
 </file>
 
-<file path=customXml/itemProps2.xml><?xml version="1.0" encoding="utf-8"?>
-<ds:datastoreItem xmlns:ds="http://schemas.openxmlformats.org/officeDocument/2006/customXml" ds:itemID="{D05CC56E-5F9E-4357-BA10-C077EE9FAC3E}">
-  <ds:schemaRefs>
-    <ds:schemaRef ds:uri="http://schemas.microsoft.com/office/2006/metadata/properties"/>
-    <ds:schemaRef ds:uri="http://schemas.microsoft.com/office/infopath/2007/PartnerControls"/>
-    <ds:schemaRef ds:uri="7db3b190-d1cf-4882-bee6-3064ce691739"/>
-    <ds:schemaRef ds:uri="7e7c8aa9-4be2-48a6-a0f7-80013db2e73b"/>
-  </ds:schemaRefs>
-</ds:datastoreItem>
-</file>
-
 <file path=customXml/itemProps3.xml><?xml version="1.0" encoding="utf-8"?>
 <ds:datastoreItem xmlns:ds="http://schemas.openxmlformats.org/officeDocument/2006/customXml" ds:itemID="{E76C20E0-E0CF-46F3-A9F9-8FE5D2E98B7B}">
   <ds:schemaRefs>

</xml_diff>